<commit_message>
CountDown Timer and auto-play
</commit_message>
<xml_diff>
--- a/_Doc/CasparCG_AddIn.docx
+++ b/_Doc/CasparCG_AddIn.docx
@@ -144,43 +144,38 @@
         <w:rPr>
           <w:rFonts w:ascii="NewsGoth BT" w:hAnsi="NewsGoth BT"/>
         </w:rPr>
-        <w:t xml:space="preserve">At the core the </w:t>
-      </w:r>
-      <w:r>
-        <w:rPr>
-          <w:rFonts w:ascii="NewsGoth BT" w:hAnsi="NewsGoth BT"/>
-        </w:rPr>
-        <w:t>a</w:t>
-      </w:r>
-      <w:r>
-        <w:rPr>
-          <w:rFonts w:ascii="NewsGoth BT" w:hAnsi="NewsGoth BT"/>
-        </w:rPr>
-        <w:t>dd</w:t>
-      </w:r>
-      <w:r>
-        <w:rPr>
-          <w:rFonts w:ascii="NewsGoth BT" w:hAnsi="NewsGoth BT"/>
-        </w:rPr>
-        <w:t>-</w:t>
-      </w:r>
-      <w:r>
-        <w:rPr>
-          <w:rFonts w:ascii="NewsGoth BT" w:hAnsi="NewsGoth BT"/>
-        </w:rPr>
-        <w:t>i</w:t>
-      </w:r>
-      <w:r>
-        <w:rPr>
-          <w:rFonts w:ascii="NewsGoth BT" w:hAnsi="NewsGoth BT"/>
-        </w:rPr>
-        <w:t>n does not much more, than sending the content of a marked cell range as data to a dataset or a template.</w:t>
-      </w:r>
-      <w:r>
-        <w:rPr>
-          <w:rFonts w:ascii="NewsGoth BT" w:hAnsi="NewsGoth BT"/>
-        </w:rPr>
-        <w:t xml:space="preserve"> Excel’s advanced formula and query infrastructures can be used to format the data, before it is sent to Caspar.</w:t>
+        <w:t xml:space="preserve">There are two modes of operation, that can be combined in a single workbook file. To handle the more complex templates, like listings, rankings etc. a worksheet per template is used. </w:t>
+      </w:r>
+      <w:r>
+        <w:rPr>
+          <w:rFonts w:ascii="NewsGoth BT" w:hAnsi="NewsGoth BT"/>
+        </w:rPr>
+        <w:t>In this mode the content of a marked cell range is sent as data to a template or a</w:t>
+      </w:r>
+      <w:r>
+        <w:rPr>
+          <w:rFonts w:ascii="NewsGoth BT" w:hAnsi="NewsGoth BT"/>
+        </w:rPr>
+        <w:t xml:space="preserve"> </w:t>
+      </w:r>
+      <w:r>
+        <w:rPr>
+          <w:rFonts w:ascii="NewsGoth BT" w:hAnsi="NewsGoth BT"/>
+        </w:rPr>
+        <w:t>dataset. Excel’s advanced formula and query infrastructures can be used to format the data, before it is sent to Caspar.</w:t>
+      </w:r>
+    </w:p>
+    <w:p>
+      <w:pPr>
+        <w:rPr>
+          <w:rFonts w:ascii="NewsGoth BT" w:hAnsi="NewsGoth BT"/>
+        </w:rPr>
+      </w:pPr>
+      <w:r>
+        <w:rPr>
+          <w:rFonts w:ascii="NewsGoth BT" w:hAnsi="NewsGoth BT"/>
+        </w:rPr>
+        <w:t>For simple stuff like lower thirds there can be one worksheet used as a list of events. In this case only one line at a time is sent as data and all templates share a common set of variable names (usually f0, f1, f2 etc.). This mode allows also to send images, audio or video clips and can be used as a kind of rundown.</w:t>
       </w:r>
     </w:p>
     <w:p>
@@ -210,492 +205,83 @@
         <w:rPr>
           <w:rFonts w:ascii="NewsGoth BT" w:hAnsi="NewsGoth BT"/>
         </w:rPr>
-        <w:t>There is a setup program for this add-in, that installs it into Microsoft Excel (for Windows). It is made with a German version of Visual Studio, that’s why the UI of the setup is in German. No panic, I will explain every step here.</w:t>
-      </w:r>
-    </w:p>
-    <w:tbl>
-      <w:tblPr>
-        <w:tblStyle w:val="Tabellenraster"/>
-        <w:tblW w:w="0" w:type="auto"/>
-        <w:tblBorders>
-          <w:top w:val="none" w:sz="0" w:space="0" w:color="auto"/>
-          <w:left w:val="none" w:sz="0" w:space="0" w:color="auto"/>
-          <w:bottom w:val="none" w:sz="0" w:space="0" w:color="auto"/>
-          <w:right w:val="none" w:sz="0" w:space="0" w:color="auto"/>
-          <w:insideH w:val="none" w:sz="0" w:space="0" w:color="auto"/>
-          <w:insideV w:val="none" w:sz="0" w:space="0" w:color="auto"/>
-        </w:tblBorders>
-        <w:tblCellMar>
-          <w:left w:w="0" w:type="dxa"/>
-          <w:right w:w="0" w:type="dxa"/>
-        </w:tblCellMar>
-        <w:tblLook w:val="04A0" w:firstRow="1" w:lastRow="0" w:firstColumn="1" w:lastColumn="0" w:noHBand="0" w:noVBand="1"/>
-      </w:tblPr>
-      <w:tblGrid>
-        <w:gridCol w:w="4698"/>
-        <w:gridCol w:w="4698"/>
-      </w:tblGrid>
-      <w:tr>
-        <w:tc>
-          <w:tcPr>
-            <w:tcW w:w="4698" w:type="dxa"/>
-          </w:tcPr>
-          <w:p>
-            <w:pPr>
-              <w:rPr>
-                <w:rFonts w:ascii="NewsGoth BT" w:hAnsi="NewsGoth BT"/>
-              </w:rPr>
-            </w:pPr>
-            <w:r>
-              <w:rPr>
-                <w:rFonts w:ascii="NewsGoth BT" w:hAnsi="NewsGoth BT"/>
-                <w:noProof/>
-              </w:rPr>
-              <w:drawing>
-                <wp:inline distT="0" distB="0" distL="0" distR="0" wp14:anchorId="419636C6" wp14:editId="3AC011A3">
-                  <wp:extent cx="2858400" cy="2174400"/>
-                  <wp:effectExtent l="0" t="0" r="0" b="0"/>
-                  <wp:docPr id="24" name="Grafik 24"/>
-                  <wp:cNvGraphicFramePr>
-                    <a:graphicFrameLocks xmlns:a="http://schemas.openxmlformats.org/drawingml/2006/main" noChangeAspect="1"/>
-                  </wp:cNvGraphicFramePr>
-                  <a:graphic xmlns:a="http://schemas.openxmlformats.org/drawingml/2006/main">
-                    <a:graphicData uri="http://schemas.openxmlformats.org/drawingml/2006/picture">
-                      <pic:pic xmlns:pic="http://schemas.openxmlformats.org/drawingml/2006/picture">
-                        <pic:nvPicPr>
-                          <pic:cNvPr id="24" name="Installer1.PNG"/>
-                          <pic:cNvPicPr/>
-                        </pic:nvPicPr>
-                        <pic:blipFill>
-                          <a:blip r:embed="rId5">
-                            <a:extLst>
-                              <a:ext uri="{28A0092B-C50C-407E-A947-70E740481C1C}">
-                                <a14:useLocalDpi xmlns:a14="http://schemas.microsoft.com/office/drawing/2010/main" val="0"/>
-                              </a:ext>
-                            </a:extLst>
-                          </a:blip>
-                          <a:stretch>
-                            <a:fillRect/>
-                          </a:stretch>
-                        </pic:blipFill>
-                        <pic:spPr>
-                          <a:xfrm>
-                            <a:off x="0" y="0"/>
-                            <a:ext cx="2858400" cy="2174400"/>
-                          </a:xfrm>
-                          <a:prstGeom prst="rect">
-                            <a:avLst/>
-                          </a:prstGeom>
-                        </pic:spPr>
-                      </pic:pic>
-                    </a:graphicData>
-                  </a:graphic>
-                </wp:inline>
-              </w:drawing>
-            </w:r>
-          </w:p>
-          <w:p>
-            <w:pPr>
-              <w:rPr>
-                <w:rFonts w:ascii="NewsGoth BT" w:hAnsi="NewsGoth BT"/>
-              </w:rPr>
-            </w:pPr>
-            <w:r>
-              <w:rPr>
-                <w:rFonts w:ascii="NewsGoth BT" w:hAnsi="NewsGoth BT"/>
-              </w:rPr>
-              <w:t>Click on “</w:t>
-            </w:r>
-            <w:proofErr w:type="spellStart"/>
-            <w:r>
-              <w:rPr>
-                <w:rFonts w:ascii="NewsGoth BT" w:hAnsi="NewsGoth BT"/>
-              </w:rPr>
-              <w:t>Weiter</w:t>
-            </w:r>
-            <w:proofErr w:type="spellEnd"/>
-            <w:r>
-              <w:rPr>
-                <w:rFonts w:ascii="NewsGoth BT" w:hAnsi="NewsGoth BT"/>
-              </w:rPr>
-              <w:t>”.</w:t>
-            </w:r>
-          </w:p>
-        </w:tc>
-        <w:tc>
-          <w:tcPr>
-            <w:tcW w:w="4698" w:type="dxa"/>
-          </w:tcPr>
-          <w:p>
-            <w:pPr>
-              <w:rPr>
-                <w:rFonts w:ascii="NewsGoth BT" w:hAnsi="NewsGoth BT"/>
-              </w:rPr>
-            </w:pPr>
-            <w:r>
-              <w:rPr>
-                <w:rFonts w:ascii="NewsGoth BT" w:hAnsi="NewsGoth BT"/>
-                <w:noProof/>
-              </w:rPr>
-              <w:drawing>
-                <wp:inline distT="0" distB="0" distL="0" distR="0" wp14:anchorId="75716D88" wp14:editId="1B83FA03">
-                  <wp:extent cx="2851200" cy="2167200"/>
-                  <wp:effectExtent l="0" t="0" r="6350" b="5080"/>
-                  <wp:docPr id="26" name="Grafik 26"/>
-                  <wp:cNvGraphicFramePr>
-                    <a:graphicFrameLocks xmlns:a="http://schemas.openxmlformats.org/drawingml/2006/main" noChangeAspect="1"/>
-                  </wp:cNvGraphicFramePr>
-                  <a:graphic xmlns:a="http://schemas.openxmlformats.org/drawingml/2006/main">
-                    <a:graphicData uri="http://schemas.openxmlformats.org/drawingml/2006/picture">
-                      <pic:pic xmlns:pic="http://schemas.openxmlformats.org/drawingml/2006/picture">
-                        <pic:nvPicPr>
-                          <pic:cNvPr id="26" name="Installer2.PNG"/>
-                          <pic:cNvPicPr/>
-                        </pic:nvPicPr>
-                        <pic:blipFill>
-                          <a:blip r:embed="rId6">
-                            <a:extLst>
-                              <a:ext uri="{28A0092B-C50C-407E-A947-70E740481C1C}">
-                                <a14:useLocalDpi xmlns:a14="http://schemas.microsoft.com/office/drawing/2010/main" val="0"/>
-                              </a:ext>
-                            </a:extLst>
-                          </a:blip>
-                          <a:stretch>
-                            <a:fillRect/>
-                          </a:stretch>
-                        </pic:blipFill>
-                        <pic:spPr>
-                          <a:xfrm>
-                            <a:off x="0" y="0"/>
-                            <a:ext cx="2851200" cy="2167200"/>
-                          </a:xfrm>
-                          <a:prstGeom prst="rect">
-                            <a:avLst/>
-                          </a:prstGeom>
-                        </pic:spPr>
-                      </pic:pic>
-                    </a:graphicData>
-                  </a:graphic>
-                </wp:inline>
-              </w:drawing>
-            </w:r>
-          </w:p>
-          <w:p>
-            <w:pPr>
-              <w:rPr>
-                <w:rFonts w:ascii="NewsGoth BT" w:hAnsi="NewsGoth BT"/>
-              </w:rPr>
-            </w:pPr>
-            <w:r>
-              <w:rPr>
-                <w:rFonts w:ascii="NewsGoth BT" w:hAnsi="NewsGoth BT"/>
-              </w:rPr>
-              <w:t xml:space="preserve">Select the upper “Ich </w:t>
-            </w:r>
-            <w:proofErr w:type="spellStart"/>
-            <w:r>
-              <w:rPr>
-                <w:rFonts w:ascii="NewsGoth BT" w:hAnsi="NewsGoth BT"/>
-              </w:rPr>
-              <w:t>akzeptiere</w:t>
-            </w:r>
-            <w:proofErr w:type="spellEnd"/>
-            <w:r>
-              <w:rPr>
-                <w:rFonts w:ascii="NewsGoth BT" w:hAnsi="NewsGoth BT"/>
-              </w:rPr>
-              <w:t xml:space="preserve"> die</w:t>
-            </w:r>
-            <w:r>
-              <w:rPr>
-                <w:rFonts w:ascii="NewsGoth BT" w:hAnsi="NewsGoth BT"/>
-              </w:rPr>
-              <w:t>…” and click on “</w:t>
-            </w:r>
-            <w:proofErr w:type="spellStart"/>
-            <w:r>
-              <w:rPr>
-                <w:rFonts w:ascii="NewsGoth BT" w:hAnsi="NewsGoth BT"/>
-              </w:rPr>
-              <w:t>Weiter</w:t>
-            </w:r>
-            <w:proofErr w:type="spellEnd"/>
-            <w:r>
-              <w:rPr>
-                <w:rFonts w:ascii="NewsGoth BT" w:hAnsi="NewsGoth BT"/>
-              </w:rPr>
-              <w:t>”.</w:t>
-            </w:r>
-          </w:p>
-        </w:tc>
-      </w:tr>
-      <w:tr>
-        <w:tc>
-          <w:tcPr>
-            <w:tcW w:w="4698" w:type="dxa"/>
-          </w:tcPr>
-          <w:p>
-            <w:pPr>
-              <w:rPr>
-                <w:rFonts w:ascii="NewsGoth BT" w:hAnsi="NewsGoth BT"/>
-                <w:noProof/>
-              </w:rPr>
-            </w:pPr>
-          </w:p>
-        </w:tc>
-        <w:tc>
-          <w:tcPr>
-            <w:tcW w:w="4698" w:type="dxa"/>
-          </w:tcPr>
-          <w:p>
-            <w:pPr>
-              <w:rPr>
-                <w:rFonts w:ascii="NewsGoth BT" w:hAnsi="NewsGoth BT"/>
-                <w:noProof/>
-              </w:rPr>
-            </w:pPr>
-          </w:p>
-        </w:tc>
-      </w:tr>
-      <w:tr>
-        <w:tc>
-          <w:tcPr>
-            <w:tcW w:w="4698" w:type="dxa"/>
-          </w:tcPr>
-          <w:p>
-            <w:pPr>
-              <w:rPr>
-                <w:rFonts w:ascii="NewsGoth BT" w:hAnsi="NewsGoth BT"/>
-              </w:rPr>
-            </w:pPr>
-            <w:r>
-              <w:rPr>
-                <w:rFonts w:ascii="NewsGoth BT" w:hAnsi="NewsGoth BT"/>
-                <w:noProof/>
-              </w:rPr>
-              <w:drawing>
-                <wp:inline distT="0" distB="0" distL="0" distR="0" wp14:anchorId="311B0574" wp14:editId="74AD0E1A">
-                  <wp:extent cx="2847600" cy="2167200"/>
-                  <wp:effectExtent l="0" t="0" r="0" b="5080"/>
-                  <wp:docPr id="27" name="Grafik 27"/>
-                  <wp:cNvGraphicFramePr>
-                    <a:graphicFrameLocks xmlns:a="http://schemas.openxmlformats.org/drawingml/2006/main" noChangeAspect="1"/>
-                  </wp:cNvGraphicFramePr>
-                  <a:graphic xmlns:a="http://schemas.openxmlformats.org/drawingml/2006/main">
-                    <a:graphicData uri="http://schemas.openxmlformats.org/drawingml/2006/picture">
-                      <pic:pic xmlns:pic="http://schemas.openxmlformats.org/drawingml/2006/picture">
-                        <pic:nvPicPr>
-                          <pic:cNvPr id="27" name="Installer3.PNG"/>
-                          <pic:cNvPicPr/>
-                        </pic:nvPicPr>
-                        <pic:blipFill>
-                          <a:blip r:embed="rId7">
-                            <a:extLst>
-                              <a:ext uri="{28A0092B-C50C-407E-A947-70E740481C1C}">
-                                <a14:useLocalDpi xmlns:a14="http://schemas.microsoft.com/office/drawing/2010/main" val="0"/>
-                              </a:ext>
-                            </a:extLst>
-                          </a:blip>
-                          <a:stretch>
-                            <a:fillRect/>
-                          </a:stretch>
-                        </pic:blipFill>
-                        <pic:spPr>
-                          <a:xfrm>
-                            <a:off x="0" y="0"/>
-                            <a:ext cx="2847600" cy="2167200"/>
-                          </a:xfrm>
-                          <a:prstGeom prst="rect">
-                            <a:avLst/>
-                          </a:prstGeom>
-                        </pic:spPr>
-                      </pic:pic>
-                    </a:graphicData>
-                  </a:graphic>
-                </wp:inline>
-              </w:drawing>
-            </w:r>
-          </w:p>
-          <w:p>
-            <w:pPr>
-              <w:rPr>
-                <w:rFonts w:ascii="NewsGoth BT" w:hAnsi="NewsGoth BT"/>
-              </w:rPr>
-            </w:pPr>
-            <w:r>
-              <w:rPr>
-                <w:rFonts w:ascii="NewsGoth BT" w:hAnsi="NewsGoth BT"/>
-              </w:rPr>
-              <w:t xml:space="preserve">Write </w:t>
-            </w:r>
-            <w:r>
-              <w:rPr>
-                <w:rFonts w:ascii="NewsGoth BT" w:hAnsi="NewsGoth BT"/>
-              </w:rPr>
-              <w:t>your name in the field “</w:t>
-            </w:r>
-            <w:proofErr w:type="spellStart"/>
-            <w:r>
-              <w:rPr>
-                <w:rFonts w:ascii="NewsGoth BT" w:hAnsi="NewsGoth BT"/>
-              </w:rPr>
-              <w:t>Benutzername</w:t>
-            </w:r>
-            <w:proofErr w:type="spellEnd"/>
-            <w:r>
-              <w:rPr>
-                <w:rFonts w:ascii="NewsGoth BT" w:hAnsi="NewsGoth BT"/>
-              </w:rPr>
-              <w:t xml:space="preserve">” </w:t>
-            </w:r>
-            <w:r>
-              <w:rPr>
-                <w:rFonts w:ascii="NewsGoth BT" w:hAnsi="NewsGoth BT"/>
-              </w:rPr>
-              <w:br/>
-            </w:r>
-            <w:r>
-              <w:rPr>
-                <w:rFonts w:ascii="NewsGoth BT" w:hAnsi="NewsGoth BT"/>
-              </w:rPr>
-              <w:t>and your company into “</w:t>
-            </w:r>
-            <w:proofErr w:type="spellStart"/>
-            <w:r>
-              <w:rPr>
-                <w:rFonts w:ascii="NewsGoth BT" w:hAnsi="NewsGoth BT"/>
-              </w:rPr>
-              <w:t>Unternehmen</w:t>
-            </w:r>
-            <w:proofErr w:type="spellEnd"/>
-            <w:r>
-              <w:rPr>
-                <w:rFonts w:ascii="NewsGoth BT" w:hAnsi="NewsGoth BT"/>
-              </w:rPr>
-              <w:t xml:space="preserve">”, then </w:t>
-            </w:r>
-            <w:r>
-              <w:rPr>
-                <w:rFonts w:ascii="NewsGoth BT" w:hAnsi="NewsGoth BT"/>
-              </w:rPr>
-              <w:br/>
-            </w:r>
-            <w:r>
-              <w:rPr>
-                <w:rFonts w:ascii="NewsGoth BT" w:hAnsi="NewsGoth BT"/>
-              </w:rPr>
-              <w:t>click on “</w:t>
-            </w:r>
-            <w:proofErr w:type="spellStart"/>
-            <w:r>
-              <w:rPr>
-                <w:rFonts w:ascii="NewsGoth BT" w:hAnsi="NewsGoth BT"/>
-              </w:rPr>
-              <w:t>Weiter</w:t>
-            </w:r>
-            <w:proofErr w:type="spellEnd"/>
-            <w:r>
-              <w:rPr>
-                <w:rFonts w:ascii="NewsGoth BT" w:hAnsi="NewsGoth BT"/>
-              </w:rPr>
-              <w:t>”.</w:t>
-            </w:r>
-          </w:p>
-        </w:tc>
-        <w:tc>
-          <w:tcPr>
-            <w:tcW w:w="4698" w:type="dxa"/>
-          </w:tcPr>
-          <w:p>
-            <w:pPr>
-              <w:rPr>
-                <w:rFonts w:ascii="NewsGoth BT" w:hAnsi="NewsGoth BT"/>
-              </w:rPr>
-            </w:pPr>
-            <w:r>
-              <w:rPr>
-                <w:rFonts w:ascii="NewsGoth BT" w:hAnsi="NewsGoth BT"/>
-                <w:noProof/>
-              </w:rPr>
-              <w:drawing>
-                <wp:inline distT="0" distB="0" distL="0" distR="0" wp14:anchorId="2E02E8EB" wp14:editId="40AE4162">
-                  <wp:extent cx="2851200" cy="2167200"/>
-                  <wp:effectExtent l="0" t="0" r="6350" b="5080"/>
-                  <wp:docPr id="28" name="Grafik 28"/>
-                  <wp:cNvGraphicFramePr>
-                    <a:graphicFrameLocks xmlns:a="http://schemas.openxmlformats.org/drawingml/2006/main" noChangeAspect="1"/>
-                  </wp:cNvGraphicFramePr>
-                  <a:graphic xmlns:a="http://schemas.openxmlformats.org/drawingml/2006/main">
-                    <a:graphicData uri="http://schemas.openxmlformats.org/drawingml/2006/picture">
-                      <pic:pic xmlns:pic="http://schemas.openxmlformats.org/drawingml/2006/picture">
-                        <pic:nvPicPr>
-                          <pic:cNvPr id="28" name="Installer4.PNG"/>
-                          <pic:cNvPicPr/>
-                        </pic:nvPicPr>
-                        <pic:blipFill>
-                          <a:blip r:embed="rId8">
-                            <a:extLst>
-                              <a:ext uri="{28A0092B-C50C-407E-A947-70E740481C1C}">
-                                <a14:useLocalDpi xmlns:a14="http://schemas.microsoft.com/office/drawing/2010/main" val="0"/>
-                              </a:ext>
-                            </a:extLst>
-                          </a:blip>
-                          <a:stretch>
-                            <a:fillRect/>
-                          </a:stretch>
-                        </pic:blipFill>
-                        <pic:spPr>
-                          <a:xfrm>
-                            <a:off x="0" y="0"/>
-                            <a:ext cx="2851200" cy="2167200"/>
-                          </a:xfrm>
-                          <a:prstGeom prst="rect">
-                            <a:avLst/>
-                          </a:prstGeom>
-                        </pic:spPr>
-                      </pic:pic>
-                    </a:graphicData>
-                  </a:graphic>
-                </wp:inline>
-              </w:drawing>
-            </w:r>
-          </w:p>
-          <w:p>
-            <w:pPr>
-              <w:rPr>
-                <w:rFonts w:ascii="NewsGoth BT" w:hAnsi="NewsGoth BT"/>
-              </w:rPr>
-            </w:pPr>
-            <w:r>
-              <w:rPr>
-                <w:rFonts w:ascii="NewsGoth BT" w:hAnsi="NewsGoth BT"/>
-              </w:rPr>
-              <w:t>Then click on “</w:t>
-            </w:r>
-            <w:proofErr w:type="spellStart"/>
-            <w:r>
-              <w:rPr>
-                <w:rFonts w:ascii="NewsGoth BT" w:hAnsi="NewsGoth BT"/>
-              </w:rPr>
-              <w:t>Installieren</w:t>
-            </w:r>
-            <w:proofErr w:type="spellEnd"/>
-            <w:r>
-              <w:rPr>
-                <w:rFonts w:ascii="NewsGoth BT" w:hAnsi="NewsGoth BT"/>
-              </w:rPr>
-              <w:t>” and let it roll.</w:t>
-            </w:r>
-          </w:p>
-        </w:tc>
-      </w:tr>
-    </w:tbl>
-    <w:p>
-      <w:pPr>
-        <w:rPr>
-          <w:rFonts w:ascii="NewsGoth BT" w:hAnsi="NewsGoth BT"/>
-        </w:rPr>
-      </w:pPr>
+        <w:t>You can use the</w:t>
+      </w:r>
+      <w:r>
+        <w:rPr>
+          <w:rFonts w:ascii="NewsGoth BT" w:hAnsi="NewsGoth BT"/>
+        </w:rPr>
+        <w:t xml:space="preserve"> setup program </w:t>
+      </w:r>
+      <w:r>
+        <w:rPr>
+          <w:rFonts w:ascii="NewsGoth BT" w:hAnsi="NewsGoth BT"/>
+        </w:rPr>
+        <w:t>available for download. It installs the</w:t>
+      </w:r>
+      <w:r>
+        <w:rPr>
+          <w:rFonts w:ascii="NewsGoth BT" w:hAnsi="NewsGoth BT"/>
+        </w:rPr>
+        <w:t xml:space="preserve"> add-in into Microsoft Excel for Windows. </w:t>
+      </w:r>
+      <w:r>
+        <w:rPr>
+          <w:rFonts w:ascii="NewsGoth BT" w:hAnsi="NewsGoth BT"/>
+        </w:rPr>
+        <w:t>Currently Windows is the only supported target platform, because add-in’s for other platforms are based on another programming technology</w:t>
+      </w:r>
+      <w:r>
+        <w:rPr>
+          <w:rFonts w:ascii="NewsGoth BT" w:hAnsi="NewsGoth BT"/>
+        </w:rPr>
+        <w:t xml:space="preserve"> and </w:t>
+      </w:r>
+      <w:r>
+        <w:rPr>
+          <w:rFonts w:ascii="NewsGoth BT" w:hAnsi="NewsGoth BT"/>
+        </w:rPr>
+        <w:t xml:space="preserve">that </w:t>
+      </w:r>
+      <w:r>
+        <w:rPr>
+          <w:rFonts w:ascii="NewsGoth BT" w:hAnsi="NewsGoth BT"/>
+        </w:rPr>
+        <w:t xml:space="preserve">would </w:t>
+      </w:r>
+      <w:proofErr w:type="gramStart"/>
+      <w:r>
+        <w:rPr>
+          <w:rFonts w:ascii="NewsGoth BT" w:hAnsi="NewsGoth BT"/>
+        </w:rPr>
+        <w:t>makes</w:t>
+      </w:r>
+      <w:proofErr w:type="gramEnd"/>
+      <w:r>
+        <w:rPr>
+          <w:rFonts w:ascii="NewsGoth BT" w:hAnsi="NewsGoth BT"/>
+        </w:rPr>
+        <w:t xml:space="preserve"> it hard to build many features of this add-in.</w:t>
+      </w:r>
+    </w:p>
+    <w:p>
+      <w:pPr>
+        <w:rPr>
+          <w:rFonts w:ascii="NewsGoth BT" w:hAnsi="NewsGoth BT"/>
+        </w:rPr>
+      </w:pPr>
+      <w:r>
+        <w:rPr>
+          <w:rFonts w:ascii="NewsGoth BT" w:hAnsi="NewsGoth BT"/>
+        </w:rPr>
+        <w:t>After a successful installation you find a new toolbar in Excel</w:t>
+      </w:r>
+      <w:r>
+        <w:rPr>
+          <w:rFonts w:ascii="NewsGoth BT" w:hAnsi="NewsGoth BT"/>
+        </w:rPr>
+        <w:t>:</w:t>
+      </w:r>
     </w:p>
     <w:p>
       <w:pPr>
@@ -708,37 +294,19 @@
       <w:r>
         <w:rPr>
           <w:rFonts w:ascii="NewsGoth BT" w:hAnsi="NewsGoth BT"/>
-          <w:b/>
-          <w:bCs/>
-        </w:rPr>
-        <w:br w:type="page"/>
-      </w:r>
-    </w:p>
-    <w:p>
-      <w:pPr>
-        <w:rPr>
-          <w:rFonts w:ascii="NewsGoth BT" w:hAnsi="NewsGoth BT"/>
-          <w:b/>
-          <w:bCs/>
-        </w:rPr>
-      </w:pPr>
-      <w:r>
-        <w:rPr>
-          <w:rFonts w:ascii="NewsGoth BT" w:hAnsi="NewsGoth BT"/>
           <w:noProof/>
           <w:lang w:val="de-CH"/>
         </w:rPr>
-        <w:lastRenderedPageBreak/>
         <w:drawing>
-          <wp:anchor distT="0" distB="0" distL="114300" distR="114300" simplePos="0" relativeHeight="251658240" behindDoc="0" locked="0" layoutInCell="1" allowOverlap="1" wp14:anchorId="780F2769" wp14:editId="7867ED0A">
+          <wp:anchor distT="0" distB="0" distL="114300" distR="114300" simplePos="0" relativeHeight="251658240" behindDoc="0" locked="0" layoutInCell="1" allowOverlap="1" wp14:anchorId="780F2769" wp14:editId="17594CA4">
             <wp:simplePos x="0" y="0"/>
             <wp:positionH relativeFrom="margin">
-              <wp:align>right</wp:align>
+              <wp:posOffset>-9525</wp:posOffset>
             </wp:positionH>
             <wp:positionV relativeFrom="paragraph">
-              <wp:posOffset>190500</wp:posOffset>
+              <wp:posOffset>207645</wp:posOffset>
             </wp:positionV>
-            <wp:extent cx="5972810" cy="840105"/>
+            <wp:extent cx="5972810" cy="808990"/>
             <wp:effectExtent l="0" t="0" r="8890" b="0"/>
             <wp:wrapTopAndBottom/>
             <wp:docPr id="1" name="Grafik 1"/>
@@ -753,7 +321,7 @@
                     <pic:cNvPicPr/>
                   </pic:nvPicPr>
                   <pic:blipFill>
-                    <a:blip r:embed="rId9">
+                    <a:blip r:embed="rId5">
                       <a:extLst>
                         <a:ext uri="{28A0092B-C50C-407E-A947-70E740481C1C}">
                           <a14:useLocalDpi xmlns:a14="http://schemas.microsoft.com/office/drawing/2010/main" val="0"/>
@@ -767,7 +335,7 @@
                   <pic:spPr>
                     <a:xfrm>
                       <a:off x="0" y="0"/>
-                      <a:ext cx="5972810" cy="840105"/>
+                      <a:ext cx="5972810" cy="808990"/>
                     </a:xfrm>
                     <a:prstGeom prst="rect">
                       <a:avLst/>
@@ -776,6 +344,9 @@
                 </pic:pic>
               </a:graphicData>
             </a:graphic>
+            <wp14:sizeRelV relativeFrom="margin">
+              <wp14:pctHeight>0</wp14:pctHeight>
+            </wp14:sizeRelV>
           </wp:anchor>
         </w:drawing>
       </w:r>
@@ -823,31 +394,31 @@
         <w:rPr>
           <w:rFonts w:ascii="NewsGoth BT" w:hAnsi="NewsGoth BT"/>
         </w:rPr>
-        <w:t xml:space="preserve"> After the installation of the </w:t>
-      </w:r>
-      <w:r>
-        <w:rPr>
-          <w:rFonts w:ascii="NewsGoth BT" w:hAnsi="NewsGoth BT"/>
-        </w:rPr>
-        <w:t>a</w:t>
-      </w:r>
-      <w:r>
-        <w:rPr>
-          <w:rFonts w:ascii="NewsGoth BT" w:hAnsi="NewsGoth BT"/>
-        </w:rPr>
-        <w:t>dd</w:t>
-      </w:r>
-      <w:r>
-        <w:rPr>
-          <w:rFonts w:ascii="NewsGoth BT" w:hAnsi="NewsGoth BT"/>
-        </w:rPr>
-        <w:t>-i</w:t>
-      </w:r>
-      <w:r>
-        <w:rPr>
-          <w:rFonts w:ascii="NewsGoth BT" w:hAnsi="NewsGoth BT"/>
-        </w:rPr>
-        <w:t>n this tollbar is displayed.</w:t>
+        <w:t xml:space="preserve"> </w:t>
+      </w:r>
+      <w:r>
+        <w:rPr>
+          <w:rFonts w:ascii="NewsGoth BT" w:hAnsi="NewsGoth BT"/>
+        </w:rPr>
+        <w:t xml:space="preserve">Let’s go </w:t>
+      </w:r>
+      <w:r>
+        <w:rPr>
+          <w:rFonts w:ascii="NewsGoth BT" w:hAnsi="NewsGoth BT"/>
+        </w:rPr>
+        <w:t>through</w:t>
+      </w:r>
+      <w:r>
+        <w:rPr>
+          <w:rFonts w:ascii="NewsGoth BT" w:hAnsi="NewsGoth BT"/>
+        </w:rPr>
+        <w:t xml:space="preserve"> the </w:t>
+      </w:r>
+      <w:r>
+        <w:rPr>
+          <w:rFonts w:ascii="NewsGoth BT" w:hAnsi="NewsGoth BT"/>
+        </w:rPr>
+        <w:t>buttons of that toolbar one by one.</w:t>
       </w:r>
     </w:p>
     <w:p>
@@ -911,8 +482,8 @@
                 <w:noProof/>
               </w:rPr>
               <w:drawing>
-                <wp:inline distT="0" distB="0" distL="0" distR="0" wp14:anchorId="45FD8940" wp14:editId="2A873664">
-                  <wp:extent cx="654050" cy="972642"/>
+                <wp:inline distT="0" distB="0" distL="0" distR="0" wp14:anchorId="45FD8940" wp14:editId="7978B4EF">
+                  <wp:extent cx="654050" cy="877383"/>
                   <wp:effectExtent l="0" t="0" r="0" b="0"/>
                   <wp:docPr id="2" name="Grafik 2"/>
                   <wp:cNvGraphicFramePr>
@@ -923,6 +494,427 @@
                       <pic:pic xmlns:pic="http://schemas.openxmlformats.org/drawingml/2006/picture">
                         <pic:nvPicPr>
                           <pic:cNvPr id="2" name="Connect_Icon.png"/>
+                          <pic:cNvPicPr/>
+                        </pic:nvPicPr>
+                        <pic:blipFill>
+                          <a:blip r:embed="rId6">
+                            <a:extLst>
+                              <a:ext uri="{28A0092B-C50C-407E-A947-70E740481C1C}">
+                                <a14:useLocalDpi xmlns:a14="http://schemas.microsoft.com/office/drawing/2010/main" val="0"/>
+                              </a:ext>
+                            </a:extLst>
+                          </a:blip>
+                          <a:stretch>
+                            <a:fillRect/>
+                          </a:stretch>
+                        </pic:blipFill>
+                        <pic:spPr>
+                          <a:xfrm>
+                            <a:off x="0" y="0"/>
+                            <a:ext cx="654050" cy="877383"/>
+                          </a:xfrm>
+                          <a:prstGeom prst="rect">
+                            <a:avLst/>
+                          </a:prstGeom>
+                        </pic:spPr>
+                      </pic:pic>
+                    </a:graphicData>
+                  </a:graphic>
+                </wp:inline>
+              </w:drawing>
+            </w:r>
+          </w:p>
+        </w:tc>
+        <w:tc>
+          <w:tcPr>
+            <w:tcW w:w="8150" w:type="dxa"/>
+          </w:tcPr>
+          <w:p>
+            <w:pPr>
+              <w:rPr>
+                <w:rFonts w:ascii="NewsGoth BT" w:hAnsi="NewsGoth BT"/>
+              </w:rPr>
+            </w:pPr>
+            <w:r>
+              <w:rPr>
+                <w:rFonts w:ascii="NewsGoth BT" w:hAnsi="NewsGoth BT"/>
+              </w:rPr>
+              <w:t>This button connects to the CasparCG server(s)</w:t>
+            </w:r>
+            <w:r>
+              <w:rPr>
+                <w:rFonts w:ascii="NewsGoth BT" w:hAnsi="NewsGoth BT"/>
+              </w:rPr>
+              <w:t>. The Dialog launcher in the lower right corner (red circle) opens the CasparCG server connections dialog box</w:t>
+            </w:r>
+            <w:r>
+              <w:rPr>
+                <w:rFonts w:ascii="NewsGoth BT" w:hAnsi="NewsGoth BT"/>
+              </w:rPr>
+              <w:t>:</w:t>
+            </w:r>
+          </w:p>
+        </w:tc>
+      </w:tr>
+    </w:tbl>
+    <w:p>
+      <w:pPr>
+        <w:rPr>
+          <w:rFonts w:ascii="NewsGoth BT" w:hAnsi="NewsGoth BT"/>
+        </w:rPr>
+      </w:pPr>
+      <w:r>
+        <w:rPr>
+          <w:rFonts w:ascii="NewsGoth BT" w:hAnsi="NewsGoth BT"/>
+          <w:noProof/>
+        </w:rPr>
+        <w:lastRenderedPageBreak/>
+        <w:drawing>
+          <wp:inline distT="0" distB="0" distL="0" distR="0" wp14:anchorId="203E6183" wp14:editId="7E79E1E1">
+            <wp:extent cx="3220378" cy="2685770"/>
+            <wp:effectExtent l="0" t="0" r="0" b="0"/>
+            <wp:docPr id="3" name="Grafik 3"/>
+            <wp:cNvGraphicFramePr>
+              <a:graphicFrameLocks xmlns:a="http://schemas.openxmlformats.org/drawingml/2006/main" noChangeAspect="1"/>
+            </wp:cNvGraphicFramePr>
+            <a:graphic xmlns:a="http://schemas.openxmlformats.org/drawingml/2006/main">
+              <a:graphicData uri="http://schemas.openxmlformats.org/drawingml/2006/picture">
+                <pic:pic xmlns:pic="http://schemas.openxmlformats.org/drawingml/2006/picture">
+                  <pic:nvPicPr>
+                    <pic:cNvPr id="3" name="CasparSettings.PNG"/>
+                    <pic:cNvPicPr/>
+                  </pic:nvPicPr>
+                  <pic:blipFill>
+                    <a:blip r:embed="rId7">
+                      <a:extLst>
+                        <a:ext uri="{28A0092B-C50C-407E-A947-70E740481C1C}">
+                          <a14:useLocalDpi xmlns:a14="http://schemas.microsoft.com/office/drawing/2010/main" val="0"/>
+                        </a:ext>
+                      </a:extLst>
+                    </a:blip>
+                    <a:stretch>
+                      <a:fillRect/>
+                    </a:stretch>
+                  </pic:blipFill>
+                  <pic:spPr>
+                    <a:xfrm>
+                      <a:off x="0" y="0"/>
+                      <a:ext cx="3220378" cy="2685770"/>
+                    </a:xfrm>
+                    <a:prstGeom prst="rect">
+                      <a:avLst/>
+                    </a:prstGeom>
+                  </pic:spPr>
+                </pic:pic>
+              </a:graphicData>
+            </a:graphic>
+          </wp:inline>
+        </w:drawing>
+      </w:r>
+    </w:p>
+    <w:p>
+      <w:pPr>
+        <w:rPr>
+          <w:rFonts w:ascii="NewsGoth BT" w:hAnsi="NewsGoth BT"/>
+        </w:rPr>
+      </w:pPr>
+      <w:r>
+        <w:rPr>
+          <w:rFonts w:ascii="NewsGoth BT" w:hAnsi="NewsGoth BT"/>
+        </w:rPr>
+        <w:t xml:space="preserve">In this dialog </w:t>
+      </w:r>
+      <w:r>
+        <w:rPr>
+          <w:rFonts w:ascii="NewsGoth BT" w:hAnsi="NewsGoth BT"/>
+        </w:rPr>
+        <w:t>the connections to the CasparCG servers will be defined. The “New” button adds a connection, the “Delete” button removes an existing connection. There can be local connections (usually only one)</w:t>
+      </w:r>
+      <w:r>
+        <w:rPr>
+          <w:rFonts w:ascii="NewsGoth BT" w:hAnsi="NewsGoth BT"/>
+        </w:rPr>
+        <w:t xml:space="preserve">, that means the CasparCG server runs on the same PC as Excel. </w:t>
+      </w:r>
+    </w:p>
+    <w:p>
+      <w:pPr>
+        <w:rPr>
+          <w:rFonts w:ascii="NewsGoth BT" w:hAnsi="NewsGoth BT"/>
+        </w:rPr>
+      </w:pPr>
+      <w:r>
+        <w:rPr>
+          <w:rFonts w:ascii="NewsGoth BT" w:hAnsi="NewsGoth BT"/>
+          <w:noProof/>
+        </w:rPr>
+        <w:drawing>
+          <wp:inline distT="0" distB="0" distL="0" distR="0" wp14:anchorId="033982DD" wp14:editId="69DA33F2">
+            <wp:extent cx="3228975" cy="1403903"/>
+            <wp:effectExtent l="0" t="0" r="0" b="6350"/>
+            <wp:docPr id="4" name="Grafik 4"/>
+            <wp:cNvGraphicFramePr>
+              <a:graphicFrameLocks xmlns:a="http://schemas.openxmlformats.org/drawingml/2006/main" noChangeAspect="1"/>
+            </wp:cNvGraphicFramePr>
+            <a:graphic xmlns:a="http://schemas.openxmlformats.org/drawingml/2006/main">
+              <a:graphicData uri="http://schemas.openxmlformats.org/drawingml/2006/picture">
+                <pic:pic xmlns:pic="http://schemas.openxmlformats.org/drawingml/2006/picture">
+                  <pic:nvPicPr>
+                    <pic:cNvPr id="4" name="Servers_Local.png"/>
+                    <pic:cNvPicPr/>
+                  </pic:nvPicPr>
+                  <pic:blipFill>
+                    <a:blip r:embed="rId8">
+                      <a:extLst>
+                        <a:ext uri="{28A0092B-C50C-407E-A947-70E740481C1C}">
+                          <a14:useLocalDpi xmlns:a14="http://schemas.microsoft.com/office/drawing/2010/main" val="0"/>
+                        </a:ext>
+                      </a:extLst>
+                    </a:blip>
+                    <a:stretch>
+                      <a:fillRect/>
+                    </a:stretch>
+                  </pic:blipFill>
+                  <pic:spPr>
+                    <a:xfrm>
+                      <a:off x="0" y="0"/>
+                      <a:ext cx="3276369" cy="1424509"/>
+                    </a:xfrm>
+                    <a:prstGeom prst="rect">
+                      <a:avLst/>
+                    </a:prstGeom>
+                  </pic:spPr>
+                </pic:pic>
+              </a:graphicData>
+            </a:graphic>
+          </wp:inline>
+        </w:drawing>
+      </w:r>
+    </w:p>
+    <w:p>
+      <w:pPr>
+        <w:rPr>
+          <w:rFonts w:ascii="NewsGoth BT" w:hAnsi="NewsGoth BT"/>
+        </w:rPr>
+      </w:pPr>
+      <w:bookmarkStart w:id="1" w:name="OLE_LINK2"/>
+      <w:bookmarkStart w:id="2" w:name="OLE_LINK3"/>
+      <w:r>
+        <w:rPr>
+          <w:rFonts w:ascii="NewsGoth BT" w:hAnsi="NewsGoth BT"/>
+        </w:rPr>
+        <w:t>In the “Name” field a</w:t>
+      </w:r>
+      <w:r>
+        <w:rPr>
+          <w:rFonts w:ascii="NewsGoth BT" w:hAnsi="NewsGoth BT"/>
+        </w:rPr>
+        <w:t>n</w:t>
+      </w:r>
+      <w:r>
+        <w:rPr>
+          <w:rFonts w:ascii="NewsGoth BT" w:hAnsi="NewsGoth BT"/>
+        </w:rPr>
+        <w:t xml:space="preserve"> informative name can be added. </w:t>
+      </w:r>
+      <w:bookmarkEnd w:id="1"/>
+      <w:bookmarkEnd w:id="2"/>
+      <w:r>
+        <w:rPr>
+          <w:rFonts w:ascii="NewsGoth BT" w:hAnsi="NewsGoth BT"/>
+        </w:rPr>
+        <w:t xml:space="preserve">In the “CasparCG Exe-File” box the path to the servers exe file can be given. This will auto-start the server, before the </w:t>
+      </w:r>
+      <w:r>
+        <w:rPr>
+          <w:rFonts w:ascii="NewsGoth BT" w:hAnsi="NewsGoth BT"/>
+        </w:rPr>
+        <w:t>add-in</w:t>
+      </w:r>
+      <w:r>
+        <w:rPr>
+          <w:rFonts w:ascii="NewsGoth BT" w:hAnsi="NewsGoth BT"/>
+        </w:rPr>
+        <w:t xml:space="preserve"> connects to it.</w:t>
+      </w:r>
+    </w:p>
+    <w:p>
+      <w:pPr>
+        <w:rPr>
+          <w:rFonts w:ascii="NewsGoth BT" w:hAnsi="NewsGoth BT"/>
+        </w:rPr>
+      </w:pPr>
+      <w:r>
+        <w:rPr>
+          <w:rFonts w:ascii="NewsGoth BT" w:hAnsi="NewsGoth BT"/>
+        </w:rPr>
+        <w:t>Alternatively,</w:t>
+      </w:r>
+      <w:r>
+        <w:rPr>
+          <w:rFonts w:ascii="NewsGoth BT" w:hAnsi="NewsGoth BT"/>
+        </w:rPr>
+        <w:t xml:space="preserve"> there can be remote connections, where the CasparCG server runs on another PC.</w:t>
+      </w:r>
+    </w:p>
+    <w:p>
+      <w:pPr>
+        <w:rPr>
+          <w:rFonts w:ascii="NewsGoth BT" w:hAnsi="NewsGoth BT"/>
+        </w:rPr>
+      </w:pPr>
+      <w:r>
+        <w:rPr>
+          <w:rFonts w:ascii="NewsGoth BT" w:hAnsi="NewsGoth BT"/>
+          <w:noProof/>
+        </w:rPr>
+        <w:drawing>
+          <wp:inline distT="0" distB="0" distL="0" distR="0" wp14:anchorId="447CF7ED" wp14:editId="4081C649">
+            <wp:extent cx="3275171" cy="1423988"/>
+            <wp:effectExtent l="0" t="0" r="1905" b="5080"/>
+            <wp:docPr id="5" name="Grafik 5"/>
+            <wp:cNvGraphicFramePr>
+              <a:graphicFrameLocks xmlns:a="http://schemas.openxmlformats.org/drawingml/2006/main" noChangeAspect="1"/>
+            </wp:cNvGraphicFramePr>
+            <a:graphic xmlns:a="http://schemas.openxmlformats.org/drawingml/2006/main">
+              <a:graphicData uri="http://schemas.openxmlformats.org/drawingml/2006/picture">
+                <pic:pic xmlns:pic="http://schemas.openxmlformats.org/drawingml/2006/picture">
+                  <pic:nvPicPr>
+                    <pic:cNvPr id="5" name="Servers_Remore.png"/>
+                    <pic:cNvPicPr/>
+                  </pic:nvPicPr>
+                  <pic:blipFill>
+                    <a:blip r:embed="rId9">
+                      <a:extLst>
+                        <a:ext uri="{28A0092B-C50C-407E-A947-70E740481C1C}">
+                          <a14:useLocalDpi xmlns:a14="http://schemas.microsoft.com/office/drawing/2010/main" val="0"/>
+                        </a:ext>
+                      </a:extLst>
+                    </a:blip>
+                    <a:stretch>
+                      <a:fillRect/>
+                    </a:stretch>
+                  </pic:blipFill>
+                  <pic:spPr>
+                    <a:xfrm>
+                      <a:off x="0" y="0"/>
+                      <a:ext cx="3316033" cy="1441754"/>
+                    </a:xfrm>
+                    <a:prstGeom prst="rect">
+                      <a:avLst/>
+                    </a:prstGeom>
+                  </pic:spPr>
+                </pic:pic>
+              </a:graphicData>
+            </a:graphic>
+          </wp:inline>
+        </w:drawing>
+      </w:r>
+    </w:p>
+    <w:p>
+      <w:pPr>
+        <w:rPr>
+          <w:rFonts w:ascii="NewsGoth BT" w:hAnsi="NewsGoth BT"/>
+        </w:rPr>
+      </w:pPr>
+      <w:r>
+        <w:rPr>
+          <w:rFonts w:ascii="NewsGoth BT" w:hAnsi="NewsGoth BT"/>
+        </w:rPr>
+        <w:t xml:space="preserve">In this case </w:t>
+      </w:r>
+      <w:r>
+        <w:rPr>
+          <w:rFonts w:ascii="NewsGoth BT" w:hAnsi="NewsGoth BT"/>
+        </w:rPr>
+        <w:t xml:space="preserve">the “Address” field </w:t>
+      </w:r>
+      <w:r>
+        <w:rPr>
+          <w:rFonts w:ascii="NewsGoth BT" w:hAnsi="NewsGoth BT"/>
+        </w:rPr>
+        <w:t xml:space="preserve">contains </w:t>
+      </w:r>
+      <w:r>
+        <w:rPr>
+          <w:rFonts w:ascii="NewsGoth BT" w:hAnsi="NewsGoth BT"/>
+        </w:rPr>
+        <w:t xml:space="preserve">a network name or IP-address </w:t>
+      </w:r>
+      <w:r>
+        <w:rPr>
+          <w:rFonts w:ascii="NewsGoth BT" w:hAnsi="NewsGoth BT"/>
+        </w:rPr>
+        <w:t>of the PC the CasparCG server is running on</w:t>
+      </w:r>
+      <w:r>
+        <w:rPr>
+          <w:rFonts w:ascii="NewsGoth BT" w:hAnsi="NewsGoth BT"/>
+        </w:rPr>
+        <w:t xml:space="preserve">. The “Port” defaults </w:t>
+      </w:r>
+      <w:r>
+        <w:rPr>
+          <w:rFonts w:ascii="NewsGoth BT" w:hAnsi="NewsGoth BT"/>
+        </w:rPr>
+        <w:t>to 5250 and usually does not need to be changed.</w:t>
+      </w:r>
+    </w:p>
+    <w:p>
+      <w:pPr>
+        <w:rPr>
+          <w:rFonts w:ascii="NewsGoth BT" w:hAnsi="NewsGoth BT"/>
+        </w:rPr>
+      </w:pPr>
+    </w:p>
+    <w:tbl>
+      <w:tblPr>
+        <w:tblStyle w:val="Tabellenraster"/>
+        <w:tblW w:w="0" w:type="auto"/>
+        <w:tblBorders>
+          <w:top w:val="none" w:sz="0" w:space="0" w:color="auto"/>
+          <w:left w:val="none" w:sz="0" w:space="0" w:color="auto"/>
+          <w:bottom w:val="none" w:sz="0" w:space="0" w:color="auto"/>
+          <w:right w:val="none" w:sz="0" w:space="0" w:color="auto"/>
+          <w:insideH w:val="none" w:sz="0" w:space="0" w:color="auto"/>
+          <w:insideV w:val="none" w:sz="0" w:space="0" w:color="auto"/>
+        </w:tblBorders>
+        <w:tblLook w:val="04A0" w:firstRow="1" w:lastRow="0" w:firstColumn="1" w:lastColumn="0" w:noHBand="0" w:noVBand="1"/>
+      </w:tblPr>
+      <w:tblGrid>
+        <w:gridCol w:w="3397"/>
+        <w:gridCol w:w="5999"/>
+      </w:tblGrid>
+      <w:tr>
+        <w:tc>
+          <w:tcPr>
+            <w:tcW w:w="3397" w:type="dxa"/>
+          </w:tcPr>
+          <w:p>
+            <w:pPr>
+              <w:rPr>
+                <w:rFonts w:ascii="NewsGoth BT" w:hAnsi="NewsGoth BT"/>
+              </w:rPr>
+            </w:pPr>
+            <w:r>
+              <w:rPr>
+                <w:rFonts w:ascii="NewsGoth BT" w:hAnsi="NewsGoth BT"/>
+                <w:noProof/>
+              </w:rPr>
+              <w:lastRenderedPageBreak/>
+              <w:drawing>
+                <wp:inline distT="0" distB="0" distL="0" distR="0" wp14:anchorId="7CBB63D6" wp14:editId="3BF1F8E9">
+                  <wp:extent cx="2002896" cy="1670400"/>
+                  <wp:effectExtent l="0" t="0" r="0" b="6350"/>
+                  <wp:docPr id="12" name="Grafik 12"/>
+                  <wp:cNvGraphicFramePr>
+                    <a:graphicFrameLocks xmlns:a="http://schemas.openxmlformats.org/drawingml/2006/main" noChangeAspect="1"/>
+                  </wp:cNvGraphicFramePr>
+                  <a:graphic xmlns:a="http://schemas.openxmlformats.org/drawingml/2006/main">
+                    <a:graphicData uri="http://schemas.openxmlformats.org/drawingml/2006/picture">
+                      <pic:pic xmlns:pic="http://schemas.openxmlformats.org/drawingml/2006/picture">
+                        <pic:nvPicPr>
+                          <pic:cNvPr id="12" name="CasparPreviewSettings.PNG"/>
                           <pic:cNvPicPr/>
                         </pic:nvPicPr>
                         <pic:blipFill>
@@ -940,7 +932,7 @@
                         <pic:spPr>
                           <a:xfrm>
                             <a:off x="0" y="0"/>
-                            <a:ext cx="654050" cy="972642"/>
+                            <a:ext cx="2002896" cy="1670400"/>
                           </a:xfrm>
                           <a:prstGeom prst="rect">
                             <a:avLst/>
@@ -956,550 +948,489 @@
         </w:tc>
         <w:tc>
           <w:tcPr>
-            <w:tcW w:w="8150" w:type="dxa"/>
-          </w:tcPr>
-          <w:p>
-            <w:pPr>
-              <w:rPr>
-                <w:rFonts w:ascii="NewsGoth BT" w:hAnsi="NewsGoth BT"/>
-              </w:rPr>
-            </w:pPr>
-            <w:r>
-              <w:rPr>
-                <w:rFonts w:ascii="NewsGoth BT" w:hAnsi="NewsGoth BT"/>
-              </w:rPr>
-              <w:t>This button connects to the CasparCG server(s)</w:t>
-            </w:r>
-            <w:r>
-              <w:rPr>
-                <w:rFonts w:ascii="NewsGoth BT" w:hAnsi="NewsGoth BT"/>
-              </w:rPr>
-              <w:t>. The Dialog launcher in the lower right corner (red circle) opens the CasparCG server connections dialog box.</w:t>
+            <w:tcW w:w="5999" w:type="dxa"/>
+          </w:tcPr>
+          <w:p>
+            <w:pPr>
+              <w:rPr>
+                <w:rFonts w:ascii="NewsGoth BT" w:hAnsi="NewsGoth BT"/>
+              </w:rPr>
+            </w:pPr>
+            <w:r>
+              <w:rPr>
+                <w:rFonts w:ascii="NewsGoth BT" w:hAnsi="NewsGoth BT"/>
+              </w:rPr>
+              <w:t xml:space="preserve">On the </w:t>
+            </w:r>
+            <w:bookmarkStart w:id="3" w:name="OLE_LINK5"/>
+            <w:r>
+              <w:rPr>
+                <w:rFonts w:ascii="NewsGoth BT" w:hAnsi="NewsGoth BT"/>
+              </w:rPr>
+              <w:t xml:space="preserve">“Preview” registry card </w:t>
+            </w:r>
+            <w:bookmarkEnd w:id="3"/>
+            <w:r>
+              <w:rPr>
+                <w:rFonts w:ascii="NewsGoth BT" w:hAnsi="NewsGoth BT"/>
+              </w:rPr>
+              <w:t xml:space="preserve">one of the CasparCG connections can be selected to be used as a preview. The channel of this server can also be selected. </w:t>
+            </w:r>
+          </w:p>
+          <w:p>
+            <w:pPr>
+              <w:rPr>
+                <w:rFonts w:ascii="NewsGoth BT" w:hAnsi="NewsGoth BT"/>
+              </w:rPr>
+            </w:pPr>
+          </w:p>
+        </w:tc>
+      </w:tr>
+      <w:tr>
+        <w:tc>
+          <w:tcPr>
+            <w:tcW w:w="3397" w:type="dxa"/>
+          </w:tcPr>
+          <w:p>
+            <w:pPr>
+              <w:rPr>
+                <w:rFonts w:ascii="NewsGoth BT" w:hAnsi="NewsGoth BT"/>
+                <w:noProof/>
+              </w:rPr>
+            </w:pPr>
+          </w:p>
+        </w:tc>
+        <w:tc>
+          <w:tcPr>
+            <w:tcW w:w="5999" w:type="dxa"/>
+          </w:tcPr>
+          <w:p>
+            <w:pPr>
+              <w:rPr>
+                <w:rFonts w:ascii="NewsGoth BT" w:hAnsi="NewsGoth BT"/>
+              </w:rPr>
+            </w:pPr>
+          </w:p>
+        </w:tc>
+      </w:tr>
+      <w:tr>
+        <w:tc>
+          <w:tcPr>
+            <w:tcW w:w="3397" w:type="dxa"/>
+          </w:tcPr>
+          <w:p>
+            <w:pPr>
+              <w:rPr>
+                <w:rFonts w:ascii="NewsGoth BT" w:hAnsi="NewsGoth BT"/>
+                <w:noProof/>
+              </w:rPr>
+            </w:pPr>
+            <w:r>
+              <w:rPr>
+                <w:rFonts w:ascii="NewsGoth BT" w:hAnsi="NewsGoth BT"/>
+                <w:noProof/>
+              </w:rPr>
+              <w:drawing>
+                <wp:inline distT="0" distB="0" distL="0" distR="0" wp14:anchorId="5310D254" wp14:editId="4761B5A2">
+                  <wp:extent cx="2002896" cy="1670400"/>
+                  <wp:effectExtent l="0" t="0" r="0" b="6350"/>
+                  <wp:docPr id="29" name="Grafik 29"/>
+                  <wp:cNvGraphicFramePr>
+                    <a:graphicFrameLocks xmlns:a="http://schemas.openxmlformats.org/drawingml/2006/main" noChangeAspect="1"/>
+                  </wp:cNvGraphicFramePr>
+                  <a:graphic xmlns:a="http://schemas.openxmlformats.org/drawingml/2006/main">
+                    <a:graphicData uri="http://schemas.openxmlformats.org/drawingml/2006/picture">
+                      <pic:pic xmlns:pic="http://schemas.openxmlformats.org/drawingml/2006/picture">
+                        <pic:nvPicPr>
+                          <pic:cNvPr id="29" name="CasparOtherSettings.PNG"/>
+                          <pic:cNvPicPr/>
+                        </pic:nvPicPr>
+                        <pic:blipFill>
+                          <a:blip r:embed="rId11" cstate="print">
+                            <a:extLst>
+                              <a:ext uri="{28A0092B-C50C-407E-A947-70E740481C1C}">
+                                <a14:useLocalDpi xmlns:a14="http://schemas.microsoft.com/office/drawing/2010/main" val="0"/>
+                              </a:ext>
+                            </a:extLst>
+                          </a:blip>
+                          <a:stretch>
+                            <a:fillRect/>
+                          </a:stretch>
+                        </pic:blipFill>
+                        <pic:spPr>
+                          <a:xfrm>
+                            <a:off x="0" y="0"/>
+                            <a:ext cx="2002896" cy="1670400"/>
+                          </a:xfrm>
+                          <a:prstGeom prst="rect">
+                            <a:avLst/>
+                          </a:prstGeom>
+                        </pic:spPr>
+                      </pic:pic>
+                    </a:graphicData>
+                  </a:graphic>
+                </wp:inline>
+              </w:drawing>
+            </w:r>
+          </w:p>
+        </w:tc>
+        <w:tc>
+          <w:tcPr>
+            <w:tcW w:w="5999" w:type="dxa"/>
+          </w:tcPr>
+          <w:p>
+            <w:pPr>
+              <w:rPr>
+                <w:rFonts w:ascii="NewsGoth BT" w:hAnsi="NewsGoth BT"/>
+              </w:rPr>
+            </w:pPr>
+            <w:r>
+              <w:rPr>
+                <w:rFonts w:ascii="NewsGoth BT" w:hAnsi="NewsGoth BT"/>
+              </w:rPr>
+              <w:t xml:space="preserve">On the “Settings” registry card other settings can be made. </w:t>
+            </w:r>
+          </w:p>
+          <w:p>
+            <w:pPr>
+              <w:rPr>
+                <w:rFonts w:ascii="NewsGoth BT" w:hAnsi="NewsGoth BT"/>
+              </w:rPr>
+            </w:pPr>
+            <w:r>
+              <w:rPr>
+                <w:rFonts w:ascii="NewsGoth BT" w:hAnsi="NewsGoth BT"/>
+              </w:rPr>
+              <w:t>The “Use with Aveco compatible templates” should only be activated, when you use an Aveco Astra studio automation system, because then a few variables need to be named differently.</w:t>
+            </w:r>
+          </w:p>
+          <w:p>
+            <w:pPr>
+              <w:rPr>
+                <w:rFonts w:ascii="NewsGoth BT" w:hAnsi="NewsGoth BT"/>
+              </w:rPr>
+            </w:pPr>
+            <w:r>
+              <w:rPr>
+                <w:rFonts w:ascii="NewsGoth BT" w:hAnsi="NewsGoth BT"/>
+              </w:rPr>
+              <w:t>The “Show Dashboard button” displays the dashboard button on the ribbon. You can deselect that to keep the user interface simpler, when you only want to use Excel as a means to update datasets on the CasparCG server(s).</w:t>
+            </w:r>
+          </w:p>
+          <w:p>
+            <w:pPr>
+              <w:rPr>
+                <w:rFonts w:ascii="NewsGoth BT" w:hAnsi="NewsGoth BT"/>
+              </w:rPr>
+            </w:pPr>
+            <w:r>
+              <w:rPr>
+                <w:rFonts w:ascii="NewsGoth BT" w:hAnsi="NewsGoth BT"/>
+              </w:rPr>
+              <w:t>“</w:t>
+            </w:r>
+            <w:r>
+              <w:rPr>
+                <w:rFonts w:ascii="NewsGoth BT" w:hAnsi="NewsGoth BT"/>
+              </w:rPr>
+              <w:t>Send Image-files as image attribute (XML only)</w:t>
+            </w:r>
+            <w:r>
+              <w:rPr>
+                <w:rFonts w:ascii="NewsGoth BT" w:hAnsi="NewsGoth BT"/>
+              </w:rPr>
+              <w:t xml:space="preserve">” </w:t>
+            </w:r>
+            <w:r>
+              <w:rPr>
+                <w:rFonts w:ascii="NewsGoth BT" w:hAnsi="NewsGoth BT"/>
+              </w:rPr>
+              <w:t>If activated the images are en</w:t>
+            </w:r>
+            <w:r>
+              <w:rPr>
+                <w:rFonts w:ascii="NewsGoth BT" w:hAnsi="NewsGoth BT"/>
+              </w:rPr>
+              <w:t>c</w:t>
+            </w:r>
+            <w:r>
+              <w:rPr>
+                <w:rFonts w:ascii="NewsGoth BT" w:hAnsi="NewsGoth BT"/>
+              </w:rPr>
+              <w:t>o</w:t>
+            </w:r>
+            <w:r>
+              <w:rPr>
+                <w:rFonts w:ascii="NewsGoth BT" w:hAnsi="NewsGoth BT"/>
+              </w:rPr>
+              <w:t>d</w:t>
+            </w:r>
+            <w:r>
+              <w:rPr>
+                <w:rFonts w:ascii="NewsGoth BT" w:hAnsi="NewsGoth BT"/>
+              </w:rPr>
+              <w:t>ed as Base64 strings, otherwise as file URL's.</w:t>
+            </w:r>
+            <w:r>
+              <w:rPr>
+                <w:rFonts w:ascii="NewsGoth BT" w:hAnsi="NewsGoth BT"/>
+              </w:rPr>
+              <w:t xml:space="preserve"> This does only work if the data is sent as XML and is seldom used.</w:t>
+            </w:r>
+          </w:p>
+          <w:p>
+            <w:pPr>
+              <w:rPr>
+                <w:rFonts w:ascii="NewsGoth BT" w:hAnsi="NewsGoth BT"/>
+              </w:rPr>
+            </w:pPr>
+            <w:r>
+              <w:rPr>
+                <w:rFonts w:ascii="NewsGoth BT" w:hAnsi="NewsGoth BT"/>
+              </w:rPr>
+              <w:t>The “</w:t>
+            </w:r>
+            <w:r>
+              <w:rPr>
+                <w:rFonts w:ascii="NewsGoth BT" w:hAnsi="NewsGoth BT"/>
+              </w:rPr>
+              <w:t>Do not display playback buttons for slave worksheets</w:t>
+            </w:r>
+            <w:r>
+              <w:rPr>
+                <w:rFonts w:ascii="NewsGoth BT" w:hAnsi="NewsGoth BT"/>
+              </w:rPr>
+              <w:t>” is used, in multi-channel configurations, if “slave worksheets” are setup. See further down.</w:t>
+            </w:r>
+          </w:p>
+          <w:p>
+            <w:pPr>
+              <w:rPr>
+                <w:rFonts w:ascii="NewsGoth BT" w:hAnsi="NewsGoth BT"/>
+              </w:rPr>
+            </w:pPr>
+            <w:r>
+              <w:rPr>
+                <w:rFonts w:ascii="NewsGoth BT" w:hAnsi="NewsGoth BT"/>
+              </w:rPr>
+              <w:t>“</w:t>
+            </w:r>
+            <w:r>
+              <w:rPr>
+                <w:rFonts w:ascii="NewsGoth BT" w:hAnsi="NewsGoth BT"/>
+              </w:rPr>
+              <w:t>Use Flash-layers (use only if absolutely necessary)</w:t>
+            </w:r>
+            <w:r>
+              <w:rPr>
+                <w:rFonts w:ascii="NewsGoth BT" w:hAnsi="NewsGoth BT"/>
+              </w:rPr>
+              <w:t xml:space="preserve">” </w:t>
+            </w:r>
+            <w:r>
+              <w:rPr>
+                <w:rFonts w:ascii="NewsGoth BT" w:hAnsi="NewsGoth BT"/>
+              </w:rPr>
+              <w:t>Use this with care, it has a performance penalty.</w:t>
+            </w:r>
+            <w:r>
+              <w:rPr>
+                <w:rFonts w:ascii="NewsGoth BT" w:hAnsi="NewsGoth BT"/>
+              </w:rPr>
+              <w:t xml:space="preserve"> This is only used for backward compatibility.</w:t>
+            </w:r>
+          </w:p>
+          <w:p>
+            <w:pPr>
+              <w:rPr>
+                <w:rFonts w:ascii="NewsGoth BT" w:hAnsi="NewsGoth BT"/>
+              </w:rPr>
+            </w:pPr>
+            <w:r>
+              <w:rPr>
+                <w:rFonts w:ascii="NewsGoth BT" w:hAnsi="NewsGoth BT"/>
+              </w:rPr>
+              <w:t>“</w:t>
+            </w:r>
+            <w:r>
+              <w:rPr>
+                <w:rFonts w:ascii="NewsGoth BT" w:hAnsi="NewsGoth BT"/>
+              </w:rPr>
+              <w:t>Format Texts for HTML Templates (needs a reconnect to CasparCG)</w:t>
+            </w:r>
+            <w:r>
+              <w:rPr>
+                <w:rFonts w:ascii="NewsGoth BT" w:hAnsi="NewsGoth BT"/>
+              </w:rPr>
+              <w:t>” A few special characters need to be escaped differently for Flash or HTML.</w:t>
+            </w:r>
+          </w:p>
+          <w:p>
+            <w:pPr>
+              <w:rPr>
+                <w:rFonts w:ascii="NewsGoth BT" w:hAnsi="NewsGoth BT"/>
+              </w:rPr>
+            </w:pPr>
+            <w:r>
+              <w:rPr>
+                <w:rFonts w:ascii="NewsGoth BT" w:hAnsi="NewsGoth BT"/>
+              </w:rPr>
+              <w:t>“Always connect on opening Caspar enabled workbooks” does auto-connect to all CasparCG servers, if at least one output range is defined in the workbook.</w:t>
+            </w:r>
+          </w:p>
+          <w:p>
+            <w:pPr>
+              <w:rPr>
+                <w:rFonts w:ascii="NewsGoth BT" w:hAnsi="NewsGoth BT"/>
+              </w:rPr>
+            </w:pPr>
+            <w:r>
+              <w:rPr>
+                <w:rFonts w:ascii="NewsGoth BT" w:hAnsi="NewsGoth BT"/>
+              </w:rPr>
+              <w:t>The “</w:t>
+            </w:r>
+            <w:r>
+              <w:rPr>
+                <w:rFonts w:ascii="NewsGoth BT" w:hAnsi="NewsGoth BT"/>
+              </w:rPr>
+              <w:t>Video-resolution for DVE:</w:t>
+            </w:r>
+            <w:r>
+              <w:rPr>
+                <w:rFonts w:ascii="NewsGoth BT" w:hAnsi="NewsGoth BT"/>
+              </w:rPr>
+              <w:t xml:space="preserve">” dropdown is used to select a resolution for the DVE functionality in the sheet property window. See there for more </w:t>
+            </w:r>
+            <w:r>
+              <w:rPr>
+                <w:rFonts w:ascii="NewsGoth BT" w:hAnsi="NewsGoth BT"/>
+              </w:rPr>
+              <w:t>information’s</w:t>
+            </w:r>
+          </w:p>
+          <w:p>
+            <w:pPr>
+              <w:rPr>
+                <w:rFonts w:ascii="NewsGoth BT" w:hAnsi="NewsGoth BT"/>
+              </w:rPr>
+            </w:pPr>
+          </w:p>
+        </w:tc>
+      </w:tr>
+      <w:tr>
+        <w:tc>
+          <w:tcPr>
+            <w:tcW w:w="3397" w:type="dxa"/>
+          </w:tcPr>
+          <w:p>
+            <w:pPr>
+              <w:rPr>
+                <w:rFonts w:ascii="NewsGoth BT" w:hAnsi="NewsGoth BT"/>
+                <w:noProof/>
+              </w:rPr>
+            </w:pPr>
+            <w:r>
+              <w:rPr>
+                <w:rFonts w:ascii="NewsGoth BT" w:hAnsi="NewsGoth BT"/>
+                <w:noProof/>
+              </w:rPr>
+              <w:drawing>
+                <wp:inline distT="0" distB="0" distL="0" distR="0" wp14:anchorId="7DD4D965" wp14:editId="4D54999A">
+                  <wp:extent cx="2002896" cy="1670399"/>
+                  <wp:effectExtent l="0" t="0" r="0" b="6350"/>
+                  <wp:docPr id="49" name="Grafik 49"/>
+                  <wp:cNvGraphicFramePr>
+                    <a:graphicFrameLocks xmlns:a="http://schemas.openxmlformats.org/drawingml/2006/main" noChangeAspect="1"/>
+                  </wp:cNvGraphicFramePr>
+                  <a:graphic xmlns:a="http://schemas.openxmlformats.org/drawingml/2006/main">
+                    <a:graphicData uri="http://schemas.openxmlformats.org/drawingml/2006/picture">
+                      <pic:pic xmlns:pic="http://schemas.openxmlformats.org/drawingml/2006/picture">
+                        <pic:nvPicPr>
+                          <pic:cNvPr id="29" name="CasparOtherSettings.PNG"/>
+                          <pic:cNvPicPr/>
+                        </pic:nvPicPr>
+                        <pic:blipFill>
+                          <a:blip r:embed="rId12" cstate="print">
+                            <a:extLst>
+                              <a:ext uri="{28A0092B-C50C-407E-A947-70E740481C1C}">
+                                <a14:useLocalDpi xmlns:a14="http://schemas.microsoft.com/office/drawing/2010/main" val="0"/>
+                              </a:ext>
+                            </a:extLst>
+                          </a:blip>
+                          <a:stretch>
+                            <a:fillRect/>
+                          </a:stretch>
+                        </pic:blipFill>
+                        <pic:spPr>
+                          <a:xfrm>
+                            <a:off x="0" y="0"/>
+                            <a:ext cx="2002896" cy="1670399"/>
+                          </a:xfrm>
+                          <a:prstGeom prst="rect">
+                            <a:avLst/>
+                          </a:prstGeom>
+                        </pic:spPr>
+                      </pic:pic>
+                    </a:graphicData>
+                  </a:graphic>
+                </wp:inline>
+              </w:drawing>
+            </w:r>
+          </w:p>
+        </w:tc>
+        <w:tc>
+          <w:tcPr>
+            <w:tcW w:w="5999" w:type="dxa"/>
+          </w:tcPr>
+          <w:p>
+            <w:pPr>
+              <w:rPr>
+                <w:rFonts w:ascii="NewsGoth BT" w:hAnsi="NewsGoth BT"/>
+              </w:rPr>
+            </w:pPr>
+            <w:r>
+              <w:rPr>
+                <w:rFonts w:ascii="NewsGoth BT" w:hAnsi="NewsGoth BT"/>
+              </w:rPr>
+              <w:t>On the “OSC” registry card settings for the OSC functionality are made.</w:t>
+            </w:r>
+          </w:p>
+          <w:p>
+            <w:pPr>
+              <w:rPr>
+                <w:rFonts w:ascii="NewsGoth BT" w:hAnsi="NewsGoth BT"/>
+              </w:rPr>
+            </w:pPr>
+            <w:r>
+              <w:rPr>
+                <w:rFonts w:ascii="NewsGoth BT" w:hAnsi="NewsGoth BT"/>
+              </w:rPr>
+              <w:t>“Enable OSC Input” let’s the add-in listen for OSC messages.</w:t>
+            </w:r>
+          </w:p>
+          <w:p>
+            <w:pPr>
+              <w:rPr>
+                <w:rFonts w:ascii="NewsGoth BT" w:hAnsi="NewsGoth BT"/>
+              </w:rPr>
+            </w:pPr>
+            <w:r>
+              <w:rPr>
+                <w:rFonts w:ascii="NewsGoth BT" w:hAnsi="NewsGoth BT"/>
+              </w:rPr>
+              <w:t>“Port” sets the port number f</w:t>
+            </w:r>
+            <w:r>
+              <w:rPr>
+                <w:rFonts w:ascii="NewsGoth BT" w:hAnsi="NewsGoth BT"/>
+              </w:rPr>
+              <w:t>or OSC reception.</w:t>
             </w:r>
           </w:p>
         </w:tc>
       </w:tr>
     </w:tbl>
-    <w:p>
-      <w:pPr>
-        <w:rPr>
-          <w:rFonts w:ascii="NewsGoth BT" w:hAnsi="NewsGoth BT"/>
-        </w:rPr>
-      </w:pPr>
-      <w:r>
-        <w:rPr>
-          <w:rFonts w:ascii="NewsGoth BT" w:hAnsi="NewsGoth BT"/>
-          <w:noProof/>
-        </w:rPr>
-        <w:drawing>
-          <wp:inline distT="0" distB="0" distL="0" distR="0" wp14:anchorId="203E6183" wp14:editId="142FA780">
-            <wp:extent cx="3256811" cy="2685770"/>
-            <wp:effectExtent l="0" t="0" r="1270" b="635"/>
-            <wp:docPr id="3" name="Grafik 3"/>
-            <wp:cNvGraphicFramePr>
-              <a:graphicFrameLocks xmlns:a="http://schemas.openxmlformats.org/drawingml/2006/main" noChangeAspect="1"/>
-            </wp:cNvGraphicFramePr>
-            <a:graphic xmlns:a="http://schemas.openxmlformats.org/drawingml/2006/main">
-              <a:graphicData uri="http://schemas.openxmlformats.org/drawingml/2006/picture">
-                <pic:pic xmlns:pic="http://schemas.openxmlformats.org/drawingml/2006/picture">
-                  <pic:nvPicPr>
-                    <pic:cNvPr id="3" name="CasparSettings.PNG"/>
-                    <pic:cNvPicPr/>
-                  </pic:nvPicPr>
-                  <pic:blipFill>
-                    <a:blip r:embed="rId11">
-                      <a:extLst>
-                        <a:ext uri="{28A0092B-C50C-407E-A947-70E740481C1C}">
-                          <a14:useLocalDpi xmlns:a14="http://schemas.microsoft.com/office/drawing/2010/main" val="0"/>
-                        </a:ext>
-                      </a:extLst>
-                    </a:blip>
-                    <a:stretch>
-                      <a:fillRect/>
-                    </a:stretch>
-                  </pic:blipFill>
-                  <pic:spPr>
-                    <a:xfrm>
-                      <a:off x="0" y="0"/>
-                      <a:ext cx="3256811" cy="2685770"/>
-                    </a:xfrm>
-                    <a:prstGeom prst="rect">
-                      <a:avLst/>
-                    </a:prstGeom>
-                  </pic:spPr>
-                </pic:pic>
-              </a:graphicData>
-            </a:graphic>
-          </wp:inline>
-        </w:drawing>
-      </w:r>
-    </w:p>
-    <w:p>
-      <w:pPr>
-        <w:rPr>
-          <w:rFonts w:ascii="NewsGoth BT" w:hAnsi="NewsGoth BT"/>
-        </w:rPr>
-      </w:pPr>
-      <w:r>
-        <w:rPr>
-          <w:rFonts w:ascii="NewsGoth BT" w:hAnsi="NewsGoth BT"/>
-        </w:rPr>
-        <w:t xml:space="preserve">In this dialog </w:t>
-      </w:r>
-      <w:r>
-        <w:rPr>
-          <w:rFonts w:ascii="NewsGoth BT" w:hAnsi="NewsGoth BT"/>
-        </w:rPr>
-        <w:t>the connections to the CasparCG servers will be defined. The “New” button adds a connection, the “Delete” button removes an existing connection. There can be local connections (usually only one)</w:t>
-      </w:r>
-      <w:r>
-        <w:rPr>
-          <w:rFonts w:ascii="NewsGoth BT" w:hAnsi="NewsGoth BT"/>
-        </w:rPr>
-        <w:t xml:space="preserve">, that means the CasparCG server runs on the same PC as Excel. </w:t>
-      </w:r>
-    </w:p>
-    <w:p>
-      <w:pPr>
-        <w:rPr>
-          <w:rFonts w:ascii="NewsGoth BT" w:hAnsi="NewsGoth BT"/>
-        </w:rPr>
-      </w:pPr>
-      <w:r>
-        <w:rPr>
-          <w:rFonts w:ascii="NewsGoth BT" w:hAnsi="NewsGoth BT"/>
-          <w:noProof/>
-        </w:rPr>
-        <w:drawing>
-          <wp:inline distT="0" distB="0" distL="0" distR="0" wp14:anchorId="033982DD" wp14:editId="505E15F3">
-            <wp:extent cx="3206750" cy="1237902"/>
-            <wp:effectExtent l="0" t="0" r="0" b="635"/>
-            <wp:docPr id="4" name="Grafik 4"/>
-            <wp:cNvGraphicFramePr>
-              <a:graphicFrameLocks xmlns:a="http://schemas.openxmlformats.org/drawingml/2006/main" noChangeAspect="1"/>
-            </wp:cNvGraphicFramePr>
-            <a:graphic xmlns:a="http://schemas.openxmlformats.org/drawingml/2006/main">
-              <a:graphicData uri="http://schemas.openxmlformats.org/drawingml/2006/picture">
-                <pic:pic xmlns:pic="http://schemas.openxmlformats.org/drawingml/2006/picture">
-                  <pic:nvPicPr>
-                    <pic:cNvPr id="4" name="Servers_Local.png"/>
-                    <pic:cNvPicPr/>
-                  </pic:nvPicPr>
-                  <pic:blipFill>
-                    <a:blip r:embed="rId12">
-                      <a:extLst>
-                        <a:ext uri="{28A0092B-C50C-407E-A947-70E740481C1C}">
-                          <a14:useLocalDpi xmlns:a14="http://schemas.microsoft.com/office/drawing/2010/main" val="0"/>
-                        </a:ext>
-                      </a:extLst>
-                    </a:blip>
-                    <a:stretch>
-                      <a:fillRect/>
-                    </a:stretch>
-                  </pic:blipFill>
-                  <pic:spPr>
-                    <a:xfrm>
-                      <a:off x="0" y="0"/>
-                      <a:ext cx="3235661" cy="1249063"/>
-                    </a:xfrm>
-                    <a:prstGeom prst="rect">
-                      <a:avLst/>
-                    </a:prstGeom>
-                  </pic:spPr>
-                </pic:pic>
-              </a:graphicData>
-            </a:graphic>
-          </wp:inline>
-        </w:drawing>
-      </w:r>
-    </w:p>
-    <w:p>
-      <w:pPr>
-        <w:rPr>
-          <w:rFonts w:ascii="NewsGoth BT" w:hAnsi="NewsGoth BT"/>
-        </w:rPr>
-      </w:pPr>
-      <w:bookmarkStart w:id="1" w:name="OLE_LINK2"/>
-      <w:bookmarkStart w:id="2" w:name="OLE_LINK3"/>
-      <w:r>
-        <w:rPr>
-          <w:rFonts w:ascii="NewsGoth BT" w:hAnsi="NewsGoth BT"/>
-        </w:rPr>
-        <w:lastRenderedPageBreak/>
-        <w:t>In the “Name” field a</w:t>
-      </w:r>
-      <w:r>
-        <w:rPr>
-          <w:rFonts w:ascii="NewsGoth BT" w:hAnsi="NewsGoth BT"/>
-        </w:rPr>
-        <w:t>n</w:t>
-      </w:r>
-      <w:r>
-        <w:rPr>
-          <w:rFonts w:ascii="NewsGoth BT" w:hAnsi="NewsGoth BT"/>
-        </w:rPr>
-        <w:t xml:space="preserve"> informative name can be added. </w:t>
-      </w:r>
-      <w:bookmarkEnd w:id="1"/>
-      <w:bookmarkEnd w:id="2"/>
-      <w:r>
-        <w:rPr>
-          <w:rFonts w:ascii="NewsGoth BT" w:hAnsi="NewsGoth BT"/>
-        </w:rPr>
-        <w:t xml:space="preserve">In the “CasparCG Exe-File” box the path to the servers exe file can be given. This will auto-start the server, before the </w:t>
-      </w:r>
-      <w:r>
-        <w:rPr>
-          <w:rFonts w:ascii="NewsGoth BT" w:hAnsi="NewsGoth BT"/>
-        </w:rPr>
-        <w:t>add-in</w:t>
-      </w:r>
-      <w:r>
-        <w:rPr>
-          <w:rFonts w:ascii="NewsGoth BT" w:hAnsi="NewsGoth BT"/>
-        </w:rPr>
-        <w:t xml:space="preserve"> connects to it.</w:t>
-      </w:r>
-    </w:p>
-    <w:p>
-      <w:pPr>
-        <w:rPr>
-          <w:rFonts w:ascii="NewsGoth BT" w:hAnsi="NewsGoth BT"/>
-        </w:rPr>
-      </w:pPr>
-      <w:r>
-        <w:rPr>
-          <w:rFonts w:ascii="NewsGoth BT" w:hAnsi="NewsGoth BT"/>
-        </w:rPr>
-        <w:t>And there can be remote connections, where the CasparCG server runs on another PC.</w:t>
-      </w:r>
-    </w:p>
-    <w:p>
-      <w:pPr>
-        <w:rPr>
-          <w:rFonts w:ascii="NewsGoth BT" w:hAnsi="NewsGoth BT"/>
-        </w:rPr>
-      </w:pPr>
-      <w:r>
-        <w:rPr>
-          <w:rFonts w:ascii="NewsGoth BT" w:hAnsi="NewsGoth BT"/>
-          <w:noProof/>
-        </w:rPr>
-        <w:drawing>
-          <wp:inline distT="0" distB="0" distL="0" distR="0" wp14:anchorId="447CF7ED" wp14:editId="0940181E">
-            <wp:extent cx="3213100" cy="1248210"/>
-            <wp:effectExtent l="0" t="0" r="6350" b="9525"/>
-            <wp:docPr id="5" name="Grafik 5"/>
-            <wp:cNvGraphicFramePr>
-              <a:graphicFrameLocks xmlns:a="http://schemas.openxmlformats.org/drawingml/2006/main" noChangeAspect="1"/>
-            </wp:cNvGraphicFramePr>
-            <a:graphic xmlns:a="http://schemas.openxmlformats.org/drawingml/2006/main">
-              <a:graphicData uri="http://schemas.openxmlformats.org/drawingml/2006/picture">
-                <pic:pic xmlns:pic="http://schemas.openxmlformats.org/drawingml/2006/picture">
-                  <pic:nvPicPr>
-                    <pic:cNvPr id="5" name="Servers_Remore.png"/>
-                    <pic:cNvPicPr/>
-                  </pic:nvPicPr>
-                  <pic:blipFill>
-                    <a:blip r:embed="rId13">
-                      <a:extLst>
-                        <a:ext uri="{28A0092B-C50C-407E-A947-70E740481C1C}">
-                          <a14:useLocalDpi xmlns:a14="http://schemas.microsoft.com/office/drawing/2010/main" val="0"/>
-                        </a:ext>
-                      </a:extLst>
-                    </a:blip>
-                    <a:stretch>
-                      <a:fillRect/>
-                    </a:stretch>
-                  </pic:blipFill>
-                  <pic:spPr>
-                    <a:xfrm>
-                      <a:off x="0" y="0"/>
-                      <a:ext cx="3240264" cy="1258763"/>
-                    </a:xfrm>
-                    <a:prstGeom prst="rect">
-                      <a:avLst/>
-                    </a:prstGeom>
-                  </pic:spPr>
-                </pic:pic>
-              </a:graphicData>
-            </a:graphic>
-          </wp:inline>
-        </w:drawing>
-      </w:r>
-    </w:p>
-    <w:p>
-      <w:pPr>
-        <w:rPr>
-          <w:rFonts w:ascii="NewsGoth BT" w:hAnsi="NewsGoth BT"/>
-        </w:rPr>
-      </w:pPr>
-      <w:r>
-        <w:rPr>
-          <w:rFonts w:ascii="NewsGoth BT" w:hAnsi="NewsGoth BT"/>
-        </w:rPr>
-        <w:t>In the “Name” field a</w:t>
-      </w:r>
-      <w:r>
-        <w:rPr>
-          <w:rFonts w:ascii="NewsGoth BT" w:hAnsi="NewsGoth BT"/>
-        </w:rPr>
-        <w:t>n</w:t>
-      </w:r>
-      <w:r>
-        <w:rPr>
-          <w:rFonts w:ascii="NewsGoth BT" w:hAnsi="NewsGoth BT"/>
-        </w:rPr>
-        <w:t xml:space="preserve"> informative name can be added. In the “Address” field a network name or IP-address is given. The “Port” defaults </w:t>
-      </w:r>
-      <w:r>
-        <w:rPr>
-          <w:rFonts w:ascii="NewsGoth BT" w:hAnsi="NewsGoth BT"/>
-        </w:rPr>
-        <w:t>to 5250 and usually does not need to be changed.</w:t>
-      </w:r>
-    </w:p>
-    <w:p>
-      <w:pPr>
-        <w:rPr>
-          <w:rFonts w:ascii="NewsGoth BT" w:hAnsi="NewsGoth BT"/>
-        </w:rPr>
-      </w:pPr>
-      <w:r>
-        <w:rPr>
-          <w:rFonts w:ascii="NewsGoth BT" w:hAnsi="NewsGoth BT"/>
-          <w:noProof/>
-        </w:rPr>
-        <w:drawing>
-          <wp:inline distT="0" distB="0" distL="0" distR="0" wp14:anchorId="7AE9E247" wp14:editId="799AC483">
-            <wp:extent cx="2008800" cy="1670400"/>
-            <wp:effectExtent l="0" t="0" r="0" b="6350"/>
-            <wp:docPr id="12" name="Grafik 12"/>
-            <wp:cNvGraphicFramePr>
-              <a:graphicFrameLocks xmlns:a="http://schemas.openxmlformats.org/drawingml/2006/main" noChangeAspect="1"/>
-            </wp:cNvGraphicFramePr>
-            <a:graphic xmlns:a="http://schemas.openxmlformats.org/drawingml/2006/main">
-              <a:graphicData uri="http://schemas.openxmlformats.org/drawingml/2006/picture">
-                <pic:pic xmlns:pic="http://schemas.openxmlformats.org/drawingml/2006/picture">
-                  <pic:nvPicPr>
-                    <pic:cNvPr id="12" name="CasparPreviewSettings.PNG"/>
-                    <pic:cNvPicPr/>
-                  </pic:nvPicPr>
-                  <pic:blipFill>
-                    <a:blip r:embed="rId14" cstate="print">
-                      <a:extLst>
-                        <a:ext uri="{28A0092B-C50C-407E-A947-70E740481C1C}">
-                          <a14:useLocalDpi xmlns:a14="http://schemas.microsoft.com/office/drawing/2010/main" val="0"/>
-                        </a:ext>
-                      </a:extLst>
-                    </a:blip>
-                    <a:stretch>
-                      <a:fillRect/>
-                    </a:stretch>
-                  </pic:blipFill>
-                  <pic:spPr>
-                    <a:xfrm>
-                      <a:off x="0" y="0"/>
-                      <a:ext cx="2008800" cy="1670400"/>
-                    </a:xfrm>
-                    <a:prstGeom prst="rect">
-                      <a:avLst/>
-                    </a:prstGeom>
-                  </pic:spPr>
-                </pic:pic>
-              </a:graphicData>
-            </a:graphic>
-          </wp:inline>
-        </w:drawing>
-      </w:r>
-    </w:p>
-    <w:p>
-      <w:pPr>
-        <w:rPr>
-          <w:rFonts w:ascii="NewsGoth BT" w:hAnsi="NewsGoth BT"/>
-        </w:rPr>
-      </w:pPr>
-      <w:r>
-        <w:rPr>
-          <w:rFonts w:ascii="NewsGoth BT" w:hAnsi="NewsGoth BT"/>
-        </w:rPr>
-        <w:t xml:space="preserve">On the </w:t>
-      </w:r>
-      <w:bookmarkStart w:id="3" w:name="OLE_LINK5"/>
-      <w:r>
-        <w:rPr>
-          <w:rFonts w:ascii="NewsGoth BT" w:hAnsi="NewsGoth BT"/>
-        </w:rPr>
-        <w:t xml:space="preserve">“Preview” registry card </w:t>
-      </w:r>
-      <w:bookmarkEnd w:id="3"/>
-      <w:r>
-        <w:rPr>
-          <w:rFonts w:ascii="NewsGoth BT" w:hAnsi="NewsGoth BT"/>
-        </w:rPr>
-        <w:t xml:space="preserve">one of the CasparCG connections can be selected to be used as a preview. </w:t>
-      </w:r>
-      <w:r>
-        <w:rPr>
-          <w:rFonts w:ascii="NewsGoth BT" w:hAnsi="NewsGoth BT"/>
-        </w:rPr>
-        <w:t>T</w:t>
-      </w:r>
-      <w:r>
-        <w:rPr>
-          <w:rFonts w:ascii="NewsGoth BT" w:hAnsi="NewsGoth BT"/>
-        </w:rPr>
-        <w:t>he channel of this server can</w:t>
-      </w:r>
-      <w:r>
-        <w:rPr>
-          <w:rFonts w:ascii="NewsGoth BT" w:hAnsi="NewsGoth BT"/>
-        </w:rPr>
-        <w:t xml:space="preserve"> also</w:t>
-      </w:r>
-      <w:r>
-        <w:rPr>
-          <w:rFonts w:ascii="NewsGoth BT" w:hAnsi="NewsGoth BT"/>
-        </w:rPr>
-        <w:t xml:space="preserve"> be selected. </w:t>
-      </w:r>
-    </w:p>
-    <w:p>
-      <w:pPr>
-        <w:rPr>
-          <w:rFonts w:ascii="NewsGoth BT" w:hAnsi="NewsGoth BT"/>
-        </w:rPr>
-      </w:pPr>
-      <w:r>
-        <w:rPr>
-          <w:rFonts w:ascii="NewsGoth BT" w:hAnsi="NewsGoth BT"/>
-          <w:noProof/>
-        </w:rPr>
-        <w:drawing>
-          <wp:inline distT="0" distB="0" distL="0" distR="0" wp14:anchorId="4171C635" wp14:editId="44CDB965">
-            <wp:extent cx="2016000" cy="1670400"/>
-            <wp:effectExtent l="0" t="0" r="3810" b="6350"/>
-            <wp:docPr id="29" name="Grafik 29"/>
-            <wp:cNvGraphicFramePr>
-              <a:graphicFrameLocks xmlns:a="http://schemas.openxmlformats.org/drawingml/2006/main" noChangeAspect="1"/>
-            </wp:cNvGraphicFramePr>
-            <a:graphic xmlns:a="http://schemas.openxmlformats.org/drawingml/2006/main">
-              <a:graphicData uri="http://schemas.openxmlformats.org/drawingml/2006/picture">
-                <pic:pic xmlns:pic="http://schemas.openxmlformats.org/drawingml/2006/picture">
-                  <pic:nvPicPr>
-                    <pic:cNvPr id="29" name="CasparOtherSettings.PNG"/>
-                    <pic:cNvPicPr/>
-                  </pic:nvPicPr>
-                  <pic:blipFill>
-                    <a:blip r:embed="rId15" cstate="print">
-                      <a:extLst>
-                        <a:ext uri="{28A0092B-C50C-407E-A947-70E740481C1C}">
-                          <a14:useLocalDpi xmlns:a14="http://schemas.microsoft.com/office/drawing/2010/main" val="0"/>
-                        </a:ext>
-                      </a:extLst>
-                    </a:blip>
-                    <a:stretch>
-                      <a:fillRect/>
-                    </a:stretch>
-                  </pic:blipFill>
-                  <pic:spPr>
-                    <a:xfrm>
-                      <a:off x="0" y="0"/>
-                      <a:ext cx="2016000" cy="1670400"/>
-                    </a:xfrm>
-                    <a:prstGeom prst="rect">
-                      <a:avLst/>
-                    </a:prstGeom>
-                  </pic:spPr>
-                </pic:pic>
-              </a:graphicData>
-            </a:graphic>
-          </wp:inline>
-        </w:drawing>
-      </w:r>
-    </w:p>
-    <w:p>
-      <w:pPr>
-        <w:rPr>
-          <w:rFonts w:ascii="NewsGoth BT" w:hAnsi="NewsGoth BT"/>
-        </w:rPr>
-      </w:pPr>
-      <w:r>
-        <w:rPr>
-          <w:rFonts w:ascii="NewsGoth BT" w:hAnsi="NewsGoth BT"/>
-        </w:rPr>
-        <w:t xml:space="preserve">On the “Settings” registry card other settings can be made. </w:t>
-      </w:r>
-    </w:p>
-    <w:p>
-      <w:pPr>
-        <w:rPr>
-          <w:rFonts w:ascii="NewsGoth BT" w:hAnsi="NewsGoth BT"/>
-        </w:rPr>
-      </w:pPr>
-      <w:r>
-        <w:rPr>
-          <w:rFonts w:ascii="NewsGoth BT" w:hAnsi="NewsGoth BT"/>
-        </w:rPr>
-        <w:t>The “Use with Aveco compatible templates” should only be activated, when you use an Aveco Astra studio automation system, because then a few variables need to be named differently.</w:t>
-      </w:r>
-    </w:p>
-    <w:p>
-      <w:pPr>
-        <w:rPr>
-          <w:rFonts w:ascii="NewsGoth BT" w:hAnsi="NewsGoth BT"/>
-        </w:rPr>
-      </w:pPr>
-      <w:r>
-        <w:rPr>
-          <w:rFonts w:ascii="NewsGoth BT" w:hAnsi="NewsGoth BT"/>
-        </w:rPr>
-        <w:t>The “Show Dashboard button” displays the dashboard button on the ribbon. You can deselect that to keep the user interface simpler, when you don’t only want to use Excel as a means to update datasets on the CasparCG server(s).</w:t>
-      </w:r>
-    </w:p>
-    <w:p>
-      <w:pPr>
-        <w:rPr>
-          <w:rFonts w:ascii="NewsGoth BT" w:hAnsi="NewsGoth BT"/>
-        </w:rPr>
-      </w:pPr>
-      <w:r>
-        <w:rPr>
-          <w:rFonts w:ascii="NewsGoth BT" w:hAnsi="NewsGoth BT"/>
-        </w:rPr>
-        <w:t>“Always connect</w:t>
-      </w:r>
-      <w:r>
-        <w:rPr>
-          <w:rFonts w:ascii="NewsGoth BT" w:hAnsi="NewsGoth BT"/>
-        </w:rPr>
-        <w:t xml:space="preserve"> on opening Caspar enabled workbooks</w:t>
-      </w:r>
-      <w:r>
-        <w:rPr>
-          <w:rFonts w:ascii="NewsGoth BT" w:hAnsi="NewsGoth BT"/>
-        </w:rPr>
-        <w:t xml:space="preserve">” does auto-connect to </w:t>
-      </w:r>
-      <w:r>
-        <w:rPr>
-          <w:rFonts w:ascii="NewsGoth BT" w:hAnsi="NewsGoth BT"/>
-        </w:rPr>
-        <w:t>all CasparCG servers, if at least one output range is defined in the work</w:t>
-      </w:r>
-      <w:r>
-        <w:rPr>
-          <w:rFonts w:ascii="NewsGoth BT" w:hAnsi="NewsGoth BT"/>
-        </w:rPr>
-        <w:t>book</w:t>
-      </w:r>
-      <w:r>
-        <w:rPr>
-          <w:rFonts w:ascii="NewsGoth BT" w:hAnsi="NewsGoth BT"/>
-        </w:rPr>
-        <w:t>.</w:t>
-      </w:r>
-    </w:p>
     <w:p>
       <w:pPr>
         <w:rPr>
@@ -1533,8 +1464,8 @@
         <w:tblLook w:val="04A0" w:firstRow="1" w:lastRow="0" w:firstColumn="1" w:lastColumn="0" w:noHBand="0" w:noVBand="1"/>
       </w:tblPr>
       <w:tblGrid>
-        <w:gridCol w:w="3186"/>
-        <w:gridCol w:w="6220"/>
+        <w:gridCol w:w="3156"/>
+        <w:gridCol w:w="6250"/>
       </w:tblGrid>
       <w:tr>
         <w:tc>
@@ -1553,9 +1484,9 @@
                 <w:noProof/>
               </w:rPr>
               <w:drawing>
-                <wp:inline distT="0" distB="0" distL="0" distR="0" wp14:anchorId="234E1EE0" wp14:editId="07034049">
-                  <wp:extent cx="1878072" cy="946150"/>
-                  <wp:effectExtent l="0" t="0" r="8255" b="6350"/>
+                <wp:inline distT="0" distB="0" distL="0" distR="0" wp14:anchorId="234E1EE0" wp14:editId="33A6DF6A">
+                  <wp:extent cx="1082895" cy="949292"/>
+                  <wp:effectExtent l="0" t="0" r="3175" b="3810"/>
                   <wp:docPr id="6" name="Grafik 6"/>
                   <wp:cNvGraphicFramePr>
                     <a:graphicFrameLocks xmlns:a="http://schemas.openxmlformats.org/drawingml/2006/main" noChangeAspect="1"/>
@@ -1568,7 +1499,7 @@
                           <pic:cNvPicPr/>
                         </pic:nvPicPr>
                         <pic:blipFill>
-                          <a:blip r:embed="rId16">
+                          <a:blip r:embed="rId13">
                             <a:extLst>
                               <a:ext uri="{28A0092B-C50C-407E-A947-70E740481C1C}">
                                 <a14:useLocalDpi xmlns:a14="http://schemas.microsoft.com/office/drawing/2010/main" val="0"/>
@@ -1582,7 +1513,7 @@
                         <pic:spPr>
                           <a:xfrm>
                             <a:off x="0" y="0"/>
-                            <a:ext cx="1884309" cy="949292"/>
+                            <a:ext cx="1082895" cy="949292"/>
                           </a:xfrm>
                           <a:prstGeom prst="rect">
                             <a:avLst/>
@@ -1696,9 +1627,9 @@
                 <w:noProof/>
               </w:rPr>
               <w:drawing>
-                <wp:inline distT="0" distB="0" distL="0" distR="0" wp14:anchorId="22C5D9E2" wp14:editId="1B4470C5">
-                  <wp:extent cx="1854200" cy="598129"/>
-                  <wp:effectExtent l="0" t="0" r="0" b="0"/>
+                <wp:inline distT="0" distB="0" distL="0" distR="0" wp14:anchorId="22C5D9E2" wp14:editId="77480950">
+                  <wp:extent cx="1864664" cy="566610"/>
+                  <wp:effectExtent l="0" t="0" r="2540" b="5080"/>
                   <wp:docPr id="32" name="Grafik 32"/>
                   <wp:cNvGraphicFramePr>
                     <a:graphicFrameLocks xmlns:a="http://schemas.openxmlformats.org/drawingml/2006/main" noChangeAspect="1"/>
@@ -1711,7 +1642,13 @@
                           <pic:cNvPicPr/>
                         </pic:nvPicPr>
                         <pic:blipFill>
-                          <a:blip r:embed="rId17"/>
+                          <a:blip r:embed="rId14">
+                            <a:extLst>
+                              <a:ext uri="{28A0092B-C50C-407E-A947-70E740481C1C}">
+                                <a14:useLocalDpi xmlns:a14="http://schemas.microsoft.com/office/drawing/2010/main" val="0"/>
+                              </a:ext>
+                            </a:extLst>
+                          </a:blip>
                           <a:stretch>
                             <a:fillRect/>
                           </a:stretch>
@@ -1719,7 +1656,7 @@
                         <pic:spPr>
                           <a:xfrm>
                             <a:off x="0" y="0"/>
-                            <a:ext cx="1864664" cy="601504"/>
+                            <a:ext cx="1864664" cy="566610"/>
                           </a:xfrm>
                           <a:prstGeom prst="rect">
                             <a:avLst/>
@@ -1749,19 +1686,53 @@
               </w:rPr>
               <w:t xml:space="preserve">This is an example of the most basic range: In the “A” column the names of the variables, that are sent to CasparCG are listed, in the “B” column the contents of these variables are listed. In this case the template will receive 3 </w:t>
             </w:r>
-            <w:proofErr w:type="spellStart"/>
-            <w:r>
-              <w:rPr>
-                <w:rFonts w:ascii="NewsGoth BT" w:hAnsi="NewsGoth BT"/>
-              </w:rPr>
-              <w:t>varables</w:t>
-            </w:r>
-            <w:proofErr w:type="spellEnd"/>
-            <w:r>
-              <w:rPr>
-                <w:rFonts w:ascii="NewsGoth BT" w:hAnsi="NewsGoth BT"/>
-              </w:rPr>
-              <w:t>: “Title” with the text “Eurovision…”, “Subtitle” containing “Final Ranking” and “Venue” containing “Tel Aviv, Israel”.</w:t>
+            <w:r>
+              <w:rPr>
+                <w:rFonts w:ascii="NewsGoth BT" w:hAnsi="NewsGoth BT"/>
+              </w:rPr>
+              <w:t>variables</w:t>
+            </w:r>
+            <w:r>
+              <w:rPr>
+                <w:rFonts w:ascii="NewsGoth BT" w:hAnsi="NewsGoth BT"/>
+              </w:rPr>
+              <w:t>: “Title” with the text “</w:t>
+            </w:r>
+            <w:r>
+              <w:rPr>
+                <w:rFonts w:ascii="NewsGoth BT" w:hAnsi="NewsGoth BT"/>
+              </w:rPr>
+              <w:t>National</w:t>
+            </w:r>
+            <w:r>
+              <w:rPr>
+                <w:rFonts w:ascii="NewsGoth BT" w:hAnsi="NewsGoth BT"/>
+              </w:rPr>
+              <w:t>…”, “Subtitle” containing “</w:t>
+            </w:r>
+            <w:r>
+              <w:rPr>
+                <w:rFonts w:ascii="NewsGoth BT" w:hAnsi="NewsGoth BT"/>
+              </w:rPr>
+              <w:t>Games schedule</w:t>
+            </w:r>
+            <w:r>
+              <w:rPr>
+                <w:rFonts w:ascii="NewsGoth BT" w:hAnsi="NewsGoth BT"/>
+              </w:rPr>
+              <w:t>” and “Venue” containing “</w:t>
+            </w:r>
+            <w:r>
+              <w:rPr>
+                <w:rFonts w:ascii="NewsGoth BT" w:hAnsi="NewsGoth BT"/>
+              </w:rPr>
+              <w:t>Main stadium</w:t>
+            </w:r>
+            <w:r>
+              <w:rPr>
+                <w:rFonts w:ascii="NewsGoth BT" w:hAnsi="NewsGoth BT"/>
+              </w:rPr>
+              <w:t>”.</w:t>
             </w:r>
           </w:p>
         </w:tc>
@@ -1826,9 +1797,9 @@
                 <w:noProof/>
               </w:rPr>
               <w:drawing>
-                <wp:inline distT="0" distB="0" distL="0" distR="0" wp14:anchorId="2BA6FBDA" wp14:editId="40189C35">
-                  <wp:extent cx="908050" cy="917920"/>
-                  <wp:effectExtent l="0" t="0" r="6350" b="0"/>
+                <wp:inline distT="0" distB="0" distL="0" distR="0" wp14:anchorId="2BA6FBDA" wp14:editId="4B5D9A6A">
+                  <wp:extent cx="918308" cy="854662"/>
+                  <wp:effectExtent l="0" t="0" r="0" b="3175"/>
                   <wp:docPr id="7" name="Grafik 7"/>
                   <wp:cNvGraphicFramePr>
                     <a:graphicFrameLocks xmlns:a="http://schemas.openxmlformats.org/drawingml/2006/main" noChangeAspect="1"/>
@@ -1841,7 +1812,7 @@
                           <pic:cNvPicPr/>
                         </pic:nvPicPr>
                         <pic:blipFill>
-                          <a:blip r:embed="rId18">
+                          <a:blip r:embed="rId15">
                             <a:extLst>
                               <a:ext uri="{28A0092B-C50C-407E-A947-70E740481C1C}">
                                 <a14:useLocalDpi xmlns:a14="http://schemas.microsoft.com/office/drawing/2010/main" val="0"/>
@@ -1855,7 +1826,7 @@
                         <pic:spPr>
                           <a:xfrm>
                             <a:off x="0" y="0"/>
-                            <a:ext cx="918308" cy="928290"/>
+                            <a:ext cx="918308" cy="854662"/>
                           </a:xfrm>
                           <a:prstGeom prst="rect">
                             <a:avLst/>
@@ -1901,30 +1872,6 @@
           </w:p>
         </w:tc>
       </w:tr>
-    </w:tbl>
-    <w:p>
-      <w:r>
-        <w:br w:type="page"/>
-      </w:r>
-    </w:p>
-    <w:tbl>
-      <w:tblPr>
-        <w:tblStyle w:val="Tabellenraster"/>
-        <w:tblW w:w="0" w:type="auto"/>
-        <w:tblBorders>
-          <w:top w:val="none" w:sz="0" w:space="0" w:color="auto"/>
-          <w:left w:val="none" w:sz="0" w:space="0" w:color="auto"/>
-          <w:bottom w:val="none" w:sz="0" w:space="0" w:color="auto"/>
-          <w:right w:val="none" w:sz="0" w:space="0" w:color="auto"/>
-          <w:insideH w:val="none" w:sz="0" w:space="0" w:color="auto"/>
-          <w:insideV w:val="none" w:sz="0" w:space="0" w:color="auto"/>
-        </w:tblBorders>
-        <w:tblLook w:val="04A0" w:firstRow="1" w:lastRow="0" w:firstColumn="1" w:lastColumn="0" w:noHBand="0" w:noVBand="1"/>
-      </w:tblPr>
-      <w:tblGrid>
-        <w:gridCol w:w="1838"/>
-        <w:gridCol w:w="7558"/>
-      </w:tblGrid>
       <w:tr>
         <w:tc>
           <w:tcPr>
@@ -2007,7 +1954,7 @@
                     <pic:cNvPicPr/>
                   </pic:nvPicPr>
                   <pic:blipFill>
-                    <a:blip r:embed="rId19">
+                    <a:blip r:embed="rId16">
                       <a:extLst>
                         <a:ext uri="{28A0092B-C50C-407E-A947-70E740481C1C}">
                           <a14:useLocalDpi xmlns:a14="http://schemas.microsoft.com/office/drawing/2010/main" val="0"/>
@@ -2033,6 +1980,8 @@
           </wp:inline>
         </w:drawing>
       </w:r>
+      <w:bookmarkStart w:id="4" w:name="_GoBack"/>
+      <w:bookmarkEnd w:id="4"/>
     </w:p>
     <w:p>
       <w:pPr>
@@ -2095,6 +2044,7 @@
         <w:rPr>
           <w:rFonts w:ascii="NewsGoth BT" w:hAnsi="NewsGoth BT"/>
         </w:rPr>
+        <w:lastRenderedPageBreak/>
         <w:t xml:space="preserve">Standard/Delimited: </w:t>
       </w:r>
       <w:r>
@@ -2449,7 +2399,7 @@
                     <pic:cNvPicPr/>
                   </pic:nvPicPr>
                   <pic:blipFill>
-                    <a:blip r:embed="rId20">
+                    <a:blip r:embed="rId17">
                       <a:extLst>
                         <a:ext uri="{28A0092B-C50C-407E-A947-70E740481C1C}">
                           <a14:useLocalDpi xmlns:a14="http://schemas.microsoft.com/office/drawing/2010/main" val="0"/>
@@ -2659,7 +2609,7 @@
         <w:rPr>
           <w:rFonts w:ascii="NewsGoth BT" w:hAnsi="NewsGoth BT"/>
         </w:rPr>
-        <w:t xml:space="preserve"> be rendered as “TH” tags instead of “TD”. The “Fieldname” field defines the name of the CasparCG variable, that contains the whole HTML table tag. “Sheet to append” allows to append another worksheets CasparCG range to the template data. This is use full, if the template has a title or other additional information’s.</w:t>
+        <w:t xml:space="preserve"> be rendered as “TH” tags instead of “TD”. The “Fieldname” field defines the name of the CasparCG variable, that contains the whole HTML table tag. “Sheet to append” allows to append another worksheets CasparCG range to the template data. This is useful, if the template has a title or other additional information’s.</w:t>
       </w:r>
     </w:p>
     <w:p>
@@ -2751,7 +2701,7 @@
                           <pic:cNvPicPr/>
                         </pic:nvPicPr>
                         <pic:blipFill>
-                          <a:blip r:embed="rId21">
+                          <a:blip r:embed="rId18">
                             <a:extLst>
                               <a:ext uri="{28A0092B-C50C-407E-A947-70E740481C1C}">
                                 <a14:useLocalDpi xmlns:a14="http://schemas.microsoft.com/office/drawing/2010/main" val="0"/>
@@ -2801,22 +2751,22 @@
               </w:rPr>
               <w:t xml:space="preserve">, in combination with the settings on the “Preview” registry card and the selected template in the </w:t>
             </w:r>
-            <w:bookmarkStart w:id="4" w:name="OLE_LINK6"/>
-            <w:bookmarkStart w:id="5" w:name="OLE_LINK8"/>
+            <w:bookmarkStart w:id="5" w:name="OLE_LINK6"/>
+            <w:bookmarkStart w:id="6" w:name="OLE_LINK8"/>
             <w:r>
               <w:rPr>
                 <w:rFonts w:ascii="NewsGoth BT" w:hAnsi="NewsGoth BT"/>
               </w:rPr>
               <w:t>“Sheet Properties</w:t>
             </w:r>
-            <w:bookmarkEnd w:id="4"/>
+            <w:bookmarkEnd w:id="5"/>
             <w:r>
               <w:rPr>
                 <w:rFonts w:ascii="NewsGoth BT" w:hAnsi="NewsGoth BT"/>
               </w:rPr>
               <w:t>” dialog</w:t>
             </w:r>
-            <w:bookmarkEnd w:id="5"/>
+            <w:bookmarkEnd w:id="6"/>
             <w:r>
               <w:rPr>
                 <w:rFonts w:ascii="NewsGoth BT" w:hAnsi="NewsGoth BT"/>
@@ -2925,7 +2875,7 @@
                           <pic:cNvPicPr/>
                         </pic:nvPicPr>
                         <pic:blipFill>
-                          <a:blip r:embed="rId22">
+                          <a:blip r:embed="rId19">
                             <a:extLst>
                               <a:ext uri="{28A0092B-C50C-407E-A947-70E740481C1C}">
                                 <a14:useLocalDpi xmlns:a14="http://schemas.microsoft.com/office/drawing/2010/main" val="0"/>
@@ -3153,7 +3103,7 @@
                     <pic:cNvPicPr/>
                   </pic:nvPicPr>
                   <pic:blipFill>
-                    <a:blip r:embed="rId23">
+                    <a:blip r:embed="rId20">
                       <a:extLst>
                         <a:ext uri="{28A0092B-C50C-407E-A947-70E740481C1C}">
                           <a14:useLocalDpi xmlns:a14="http://schemas.microsoft.com/office/drawing/2010/main" val="0"/>
@@ -3276,7 +3226,7 @@
                     <pic:cNvPicPr/>
                   </pic:nvPicPr>
                   <pic:blipFill>
-                    <a:blip r:embed="rId24">
+                    <a:blip r:embed="rId21">
                       <a:extLst>
                         <a:ext uri="{28A0092B-C50C-407E-A947-70E740481C1C}">
                           <a14:useLocalDpi xmlns:a14="http://schemas.microsoft.com/office/drawing/2010/main" val="0"/>
@@ -3391,7 +3341,7 @@
                           <pic:cNvPicPr/>
                         </pic:nvPicPr>
                         <pic:blipFill>
-                          <a:blip r:embed="rId25">
+                          <a:blip r:embed="rId22">
                             <a:extLst>
                               <a:ext uri="{28A0092B-C50C-407E-A947-70E740481C1C}">
                                 <a14:useLocalDpi xmlns:a14="http://schemas.microsoft.com/office/drawing/2010/main" val="0"/>
@@ -3442,8 +3392,6 @@
                 <w:rFonts w:ascii="NewsGoth BT" w:hAnsi="NewsGoth BT"/>
               </w:rPr>
             </w:pPr>
-            <w:bookmarkStart w:id="6" w:name="_GoBack"/>
-            <w:bookmarkEnd w:id="6"/>
           </w:p>
         </w:tc>
       </w:tr>
@@ -3480,7 +3428,7 @@
                           <pic:cNvPicPr/>
                         </pic:nvPicPr>
                         <pic:blipFill>
-                          <a:blip r:embed="rId26">
+                          <a:blip r:embed="rId23">
                             <a:extLst>
                               <a:ext uri="{28A0092B-C50C-407E-A947-70E740481C1C}">
                                 <a14:useLocalDpi xmlns:a14="http://schemas.microsoft.com/office/drawing/2010/main" val="0"/>
@@ -3586,7 +3534,7 @@
                           <pic:cNvPicPr/>
                         </pic:nvPicPr>
                         <pic:blipFill>
-                          <a:blip r:embed="rId27">
+                          <a:blip r:embed="rId24">
                             <a:extLst>
                               <a:ext uri="{28A0092B-C50C-407E-A947-70E740481C1C}">
                                 <a14:useLocalDpi xmlns:a14="http://schemas.microsoft.com/office/drawing/2010/main" val="0"/>
@@ -3666,7 +3614,7 @@
                           <pic:cNvPicPr/>
                         </pic:nvPicPr>
                         <pic:blipFill>
-                          <a:blip r:embed="rId28">
+                          <a:blip r:embed="rId25">
                             <a:extLst>
                               <a:ext uri="{28A0092B-C50C-407E-A947-70E740481C1C}">
                                 <a14:useLocalDpi xmlns:a14="http://schemas.microsoft.com/office/drawing/2010/main" val="0"/>
@@ -3789,7 +3737,7 @@
                     <pic:cNvPicPr/>
                   </pic:nvPicPr>
                   <pic:blipFill>
-                    <a:blip r:embed="rId29" cstate="print">
+                    <a:blip r:embed="rId26" cstate="print">
                       <a:extLst>
                         <a:ext uri="{28A0092B-C50C-407E-A947-70E740481C1C}">
                           <a14:useLocalDpi xmlns:a14="http://schemas.microsoft.com/office/drawing/2010/main" val="0"/>
@@ -4009,7 +3957,7 @@
                           <pic:cNvPicPr/>
                         </pic:nvPicPr>
                         <pic:blipFill>
-                          <a:blip r:embed="rId30">
+                          <a:blip r:embed="rId27">
                             <a:extLst>
                               <a:ext uri="{28A0092B-C50C-407E-A947-70E740481C1C}">
                                 <a14:useLocalDpi xmlns:a14="http://schemas.microsoft.com/office/drawing/2010/main" val="0"/>
@@ -4149,7 +4097,7 @@
                           <pic:cNvPicPr/>
                         </pic:nvPicPr>
                         <pic:blipFill>
-                          <a:blip r:embed="rId31">
+                          <a:blip r:embed="rId28">
                             <a:extLst>
                               <a:ext uri="{28A0092B-C50C-407E-A947-70E740481C1C}">
                                 <a14:useLocalDpi xmlns:a14="http://schemas.microsoft.com/office/drawing/2010/main" val="0"/>
@@ -4267,7 +4215,7 @@
                                 <pic:cNvPicPr/>
                               </pic:nvPicPr>
                               <pic:blipFill>
-                                <a:blip r:embed="rId32">
+                                <a:blip r:embed="rId29">
                                   <a:extLst>
                                     <a:ext uri="{28A0092B-C50C-407E-A947-70E740481C1C}">
                                       <a14:useLocalDpi xmlns:a14="http://schemas.microsoft.com/office/drawing/2010/main" val="0"/>
@@ -4347,7 +4295,7 @@
                                 <pic:cNvPicPr/>
                               </pic:nvPicPr>
                               <pic:blipFill>
-                                <a:blip r:embed="rId33">
+                                <a:blip r:embed="rId30">
                                   <a:extLst>
                                     <a:ext uri="{28A0092B-C50C-407E-A947-70E740481C1C}">
                                       <a14:useLocalDpi xmlns:a14="http://schemas.microsoft.com/office/drawing/2010/main" val="0"/>
@@ -4427,7 +4375,7 @@
                                 <pic:cNvPicPr/>
                               </pic:nvPicPr>
                               <pic:blipFill>
-                                <a:blip r:embed="rId34">
+                                <a:blip r:embed="rId31">
                                   <a:extLst>
                                     <a:ext uri="{28A0092B-C50C-407E-A947-70E740481C1C}">
                                       <a14:useLocalDpi xmlns:a14="http://schemas.microsoft.com/office/drawing/2010/main" val="0"/>
@@ -4510,7 +4458,7 @@
                                 <pic:cNvPicPr/>
                               </pic:nvPicPr>
                               <pic:blipFill>
-                                <a:blip r:embed="rId35">
+                                <a:blip r:embed="rId32">
                                   <a:extLst>
                                     <a:ext uri="{28A0092B-C50C-407E-A947-70E740481C1C}">
                                       <a14:useLocalDpi xmlns:a14="http://schemas.microsoft.com/office/drawing/2010/main" val="0"/>
@@ -4589,7 +4537,7 @@
                                 <pic:cNvPicPr/>
                               </pic:nvPicPr>
                               <pic:blipFill>
-                                <a:blip r:embed="rId36">
+                                <a:blip r:embed="rId33">
                                   <a:extLst>
                                     <a:ext uri="{28A0092B-C50C-407E-A947-70E740481C1C}">
                                       <a14:useLocalDpi xmlns:a14="http://schemas.microsoft.com/office/drawing/2010/main" val="0"/>
@@ -4724,7 +4672,7 @@
                           <pic:cNvPicPr/>
                         </pic:nvPicPr>
                         <pic:blipFill>
-                          <a:blip r:embed="rId37">
+                          <a:blip r:embed="rId34">
                             <a:extLst>
                               <a:ext uri="{28A0092B-C50C-407E-A947-70E740481C1C}">
                                 <a14:useLocalDpi xmlns:a14="http://schemas.microsoft.com/office/drawing/2010/main" val="0"/>
@@ -4849,7 +4797,7 @@
                                 <pic:cNvPicPr/>
                               </pic:nvPicPr>
                               <pic:blipFill>
-                                <a:blip r:embed="rId38">
+                                <a:blip r:embed="rId35">
                                   <a:extLst>
                                     <a:ext uri="{28A0092B-C50C-407E-A947-70E740481C1C}">
                                       <a14:useLocalDpi xmlns:a14="http://schemas.microsoft.com/office/drawing/2010/main" val="0"/>
@@ -5012,7 +4960,7 @@
                           <pic:cNvPicPr/>
                         </pic:nvPicPr>
                         <pic:blipFill>
-                          <a:blip r:embed="rId39">
+                          <a:blip r:embed="rId36">
                             <a:extLst>
                               <a:ext uri="{28A0092B-C50C-407E-A947-70E740481C1C}">
                                 <a14:useLocalDpi xmlns:a14="http://schemas.microsoft.com/office/drawing/2010/main" val="0"/>
@@ -5199,7 +5147,7 @@
                     <pic:cNvPicPr/>
                   </pic:nvPicPr>
                   <pic:blipFill>
-                    <a:blip r:embed="rId40">
+                    <a:blip r:embed="rId37">
                       <a:extLst>
                         <a:ext uri="{28A0092B-C50C-407E-A947-70E740481C1C}">
                           <a14:useLocalDpi xmlns:a14="http://schemas.microsoft.com/office/drawing/2010/main" val="0"/>
@@ -5282,7 +5230,7 @@
                           <pic:cNvPicPr/>
                         </pic:nvPicPr>
                         <pic:blipFill>
-                          <a:blip r:embed="rId41">
+                          <a:blip r:embed="rId38">
                             <a:extLst>
                               <a:ext uri="{28A0092B-C50C-407E-A947-70E740481C1C}">
                                 <a14:useLocalDpi xmlns:a14="http://schemas.microsoft.com/office/drawing/2010/main" val="0"/>
@@ -5406,7 +5354,7 @@
                                 <pic:cNvPicPr/>
                               </pic:nvPicPr>
                               <pic:blipFill>
-                                <a:blip r:embed="rId42">
+                                <a:blip r:embed="rId39">
                                   <a:extLst>
                                     <a:ext uri="{28A0092B-C50C-407E-A947-70E740481C1C}">
                                       <a14:useLocalDpi xmlns:a14="http://schemas.microsoft.com/office/drawing/2010/main" val="0"/>
@@ -5485,7 +5433,7 @@
                                 <pic:cNvPicPr/>
                               </pic:nvPicPr>
                               <pic:blipFill>
-                                <a:blip r:embed="rId43">
+                                <a:blip r:embed="rId40">
                                   <a:extLst>
                                     <a:ext uri="{28A0092B-C50C-407E-A947-70E740481C1C}">
                                       <a14:useLocalDpi xmlns:a14="http://schemas.microsoft.com/office/drawing/2010/main" val="0"/>
@@ -5564,7 +5512,7 @@
                                 <pic:cNvPicPr/>
                               </pic:nvPicPr>
                               <pic:blipFill>
-                                <a:blip r:embed="rId44">
+                                <a:blip r:embed="rId41">
                                   <a:extLst>
                                     <a:ext uri="{28A0092B-C50C-407E-A947-70E740481C1C}">
                                       <a14:useLocalDpi xmlns:a14="http://schemas.microsoft.com/office/drawing/2010/main" val="0"/>
@@ -5643,7 +5591,7 @@
                                 <pic:cNvPicPr/>
                               </pic:nvPicPr>
                               <pic:blipFill>
-                                <a:blip r:embed="rId45">
+                                <a:blip r:embed="rId42">
                                   <a:extLst>
                                     <a:ext uri="{28A0092B-C50C-407E-A947-70E740481C1C}">
                                       <a14:useLocalDpi xmlns:a14="http://schemas.microsoft.com/office/drawing/2010/main" val="0"/>
@@ -6518,7 +6466,7 @@
                           <pic:cNvPicPr/>
                         </pic:nvPicPr>
                         <pic:blipFill>
-                          <a:blip r:embed="rId21">
+                          <a:blip r:embed="rId18">
                             <a:extLst>
                               <a:ext uri="{28A0092B-C50C-407E-A947-70E740481C1C}">
                                 <a14:useLocalDpi xmlns:a14="http://schemas.microsoft.com/office/drawing/2010/main" val="0"/>
@@ -6736,7 +6684,7 @@
                           <pic:cNvPicPr/>
                         </pic:nvPicPr>
                         <pic:blipFill>
-                          <a:blip r:embed="rId46">
+                          <a:blip r:embed="rId43">
                             <a:extLst>
                               <a:ext uri="{28A0092B-C50C-407E-A947-70E740481C1C}">
                                 <a14:useLocalDpi xmlns:a14="http://schemas.microsoft.com/office/drawing/2010/main" val="0"/>
@@ -6861,7 +6809,7 @@
                     <pic:cNvPicPr/>
                   </pic:nvPicPr>
                   <pic:blipFill>
-                    <a:blip r:embed="rId47">
+                    <a:blip r:embed="rId44">
                       <a:extLst>
                         <a:ext uri="{28A0092B-C50C-407E-A947-70E740481C1C}">
                           <a14:useLocalDpi xmlns:a14="http://schemas.microsoft.com/office/drawing/2010/main" val="0"/>
@@ -6993,7 +6941,7 @@
                           <pic:cNvPicPr/>
                         </pic:nvPicPr>
                         <pic:blipFill>
-                          <a:blip r:embed="rId48">
+                          <a:blip r:embed="rId45">
                             <a:extLst>
                               <a:ext uri="{28A0092B-C50C-407E-A947-70E740481C1C}">
                                 <a14:useLocalDpi xmlns:a14="http://schemas.microsoft.com/office/drawing/2010/main" val="0"/>
@@ -7284,7 +7232,7 @@
                           <pic:cNvPicPr/>
                         </pic:nvPicPr>
                         <pic:blipFill>
-                          <a:blip r:embed="rId49">
+                          <a:blip r:embed="rId46">
                             <a:extLst>
                               <a:ext uri="{28A0092B-C50C-407E-A947-70E740481C1C}">
                                 <a14:useLocalDpi xmlns:a14="http://schemas.microsoft.com/office/drawing/2010/main" val="0"/>
@@ -7450,7 +7398,7 @@
                           <pic:cNvPicPr/>
                         </pic:nvPicPr>
                         <pic:blipFill>
-                          <a:blip r:embed="rId50">
+                          <a:blip r:embed="rId47">
                             <a:extLst>
                               <a:ext uri="{28A0092B-C50C-407E-A947-70E740481C1C}">
                                 <a14:useLocalDpi xmlns:a14="http://schemas.microsoft.com/office/drawing/2010/main" val="0"/>
@@ -7579,7 +7527,7 @@
                           <pic:cNvPicPr/>
                         </pic:nvPicPr>
                         <pic:blipFill>
-                          <a:blip r:embed="rId51">
+                          <a:blip r:embed="rId48">
                             <a:extLst>
                               <a:ext uri="{28A0092B-C50C-407E-A947-70E740481C1C}">
                                 <a14:useLocalDpi xmlns:a14="http://schemas.microsoft.com/office/drawing/2010/main" val="0"/>
@@ -7790,7 +7738,7 @@
                           <pic:cNvPicPr/>
                         </pic:nvPicPr>
                         <pic:blipFill>
-                          <a:blip r:embed="rId52">
+                          <a:blip r:embed="rId49">
                             <a:extLst>
                               <a:ext uri="{28A0092B-C50C-407E-A947-70E740481C1C}">
                                 <a14:useLocalDpi xmlns:a14="http://schemas.microsoft.com/office/drawing/2010/main" val="0"/>
@@ -8023,7 +7971,7 @@
                           <pic:cNvPicPr/>
                         </pic:nvPicPr>
                         <pic:blipFill>
-                          <a:blip r:embed="rId53">
+                          <a:blip r:embed="rId50">
                             <a:extLst>
                               <a:ext uri="{28A0092B-C50C-407E-A947-70E740481C1C}">
                                 <a14:useLocalDpi xmlns:a14="http://schemas.microsoft.com/office/drawing/2010/main" val="0"/>
@@ -8224,7 +8172,7 @@
                           <pic:cNvPicPr/>
                         </pic:nvPicPr>
                         <pic:blipFill>
-                          <a:blip r:embed="rId54">
+                          <a:blip r:embed="rId51">
                             <a:extLst>
                               <a:ext uri="{28A0092B-C50C-407E-A947-70E740481C1C}">
                                 <a14:useLocalDpi xmlns:a14="http://schemas.microsoft.com/office/drawing/2010/main" val="0"/>
@@ -8441,7 +8389,7 @@
                           <pic:cNvPicPr/>
                         </pic:nvPicPr>
                         <pic:blipFill>
-                          <a:blip r:embed="rId55">
+                          <a:blip r:embed="rId52">
                             <a:extLst>
                               <a:ext uri="{28A0092B-C50C-407E-A947-70E740481C1C}">
                                 <a14:useLocalDpi xmlns:a14="http://schemas.microsoft.com/office/drawing/2010/main" val="0"/>

</xml_diff>